<commit_message>
Adiciona arquivos de atualização
</commit_message>
<xml_diff>
--- a/Quinto Semestre/Implementação_DW_DL/Trabalho/Pentaho Report Designer.docx
+++ b/Quinto Semestre/Implementação_DW_DL/Trabalho/Pentaho Report Designer.docx
@@ -138,22 +138,39 @@
     </w:p>
     <w:p>
       <w:pPr>
-        <w:spacing w:before="120" w:after="120" w:line="360" w:lineRule="auto"/>
-        <w:jc w:val="both"/>
-        <w:rPr>
-          <w:rFonts w:ascii="Arial" w:hAnsi="Arial" w:cs="Arial"/>
-          <w:b/>
-          <w:bCs/>
-        </w:rPr>
-      </w:pPr>
-      <w:r>
-        <w:rPr>
-          <w:rFonts w:ascii="Arial" w:hAnsi="Arial" w:cs="Arial"/>
-          <w:b/>
-          <w:bCs/>
-        </w:rPr>
-        <w:t>1. INTRODUÇÃO</w:t>
-      </w:r>
+        <w:pStyle w:val="ListParagraph"/>
+        <w:numPr>
+          <w:ilvl w:val="0"/>
+          <w:numId w:val="23"/>
+        </w:numPr>
+        <w:spacing w:before="120" w:after="120" w:line="360" w:lineRule="auto"/>
+        <w:jc w:val="both"/>
+        <w:rPr>
+          <w:rFonts w:ascii="Arial" w:hAnsi="Arial" w:cs="Arial"/>
+          <w:b/>
+          <w:bCs/>
+        </w:rPr>
+      </w:pPr>
+      <w:r>
+        <w:rPr>
+          <w:rFonts w:ascii="Arial" w:hAnsi="Arial" w:cs="Arial"/>
+          <w:b/>
+          <w:bCs/>
+        </w:rPr>
+        <w:t>INTRODUÇÃO</w:t>
+      </w:r>
+    </w:p>
+    <w:p>
+      <w:pPr>
+        <w:pStyle w:val="ListParagraph"/>
+        <w:spacing w:before="120" w:after="120" w:line="360" w:lineRule="auto"/>
+        <w:jc w:val="both"/>
+        <w:rPr>
+          <w:rFonts w:ascii="Arial" w:hAnsi="Arial" w:cs="Arial"/>
+          <w:b/>
+          <w:bCs/>
+        </w:rPr>
+      </w:pPr>
     </w:p>
     <w:p>
       <w:pPr>
@@ -176,36 +193,67 @@
         <w:rPr>
           <w:rFonts w:ascii="Arial" w:hAnsi="Arial" w:cs="Arial"/>
         </w:rPr>
-        <w:t>O Pentaho Report Design é uma ferramenta essencial no campo de Business Intelligence, oferecendo recursos robustos para a criação, formatação e geração de relatórios detalhados a partir de diversas fontes de dados. Através de uma interface gráfica intuitiva, suporte a múltiplas fontes de dados e uma variedade de componentes visuais, o Pentaho Report Design facilita a conversão de dados brutos em insights compreensíveis e acionáveis. Este documento explora os fundamentos e tecnologias envolvidos no Pentaho Report Design, além de discutir a arquitetura de um projeto de Data Warehouse (DW) ou Data Lake (DL) e os diversos tipos de visualizações aplicáveis.</w:t>
-      </w:r>
-    </w:p>
-    <w:p>
-      <w:pPr>
-        <w:spacing w:before="120" w:after="120" w:line="360" w:lineRule="auto"/>
-        <w:jc w:val="both"/>
-        <w:rPr>
-          <w:rFonts w:ascii="Arial" w:hAnsi="Arial" w:cs="Arial"/>
-        </w:rPr>
-      </w:pPr>
-    </w:p>
-    <w:p>
-      <w:pPr>
-        <w:spacing w:before="120" w:after="120" w:line="360" w:lineRule="auto"/>
-        <w:jc w:val="both"/>
-        <w:rPr>
-          <w:rFonts w:ascii="Arial" w:hAnsi="Arial" w:cs="Arial"/>
-          <w:b/>
-          <w:bCs/>
-        </w:rPr>
-      </w:pPr>
-      <w:r>
-        <w:rPr>
-          <w:rFonts w:ascii="Arial" w:hAnsi="Arial" w:cs="Arial"/>
-          <w:b/>
-          <w:bCs/>
-        </w:rPr>
-        <w:t>2. FUNDAMENTAÇÃO</w:t>
-      </w:r>
+        <w:t xml:space="preserve">O Pentaho Report Design é uma ferramenta essencial no campo de Business </w:t>
+      </w:r>
+      <w:proofErr w:type="spellStart"/>
+      <w:r>
+        <w:rPr>
+          <w:rFonts w:ascii="Arial" w:hAnsi="Arial" w:cs="Arial"/>
+        </w:rPr>
+        <w:t>Intelligence</w:t>
+      </w:r>
+      <w:proofErr w:type="spellEnd"/>
+      <w:r>
+        <w:rPr>
+          <w:rFonts w:ascii="Arial" w:hAnsi="Arial" w:cs="Arial"/>
+        </w:rPr>
+        <w:t>, oferecendo recursos robustos para a criação, formatação e geração de relatórios detalhados a partir de diversas fontes de dados. Através de uma interface gráfica intuitiva, suporte a múltiplas fontes de dados e uma variedade de componentes visuais, o Pentaho Report Design facilita a conversão de dados brutos em insights compreensíveis e acionáveis. Este documento explora os fundamentos e tecnologias envolvidos no Pentaho Report Design, além de discutir a arquitetura de um projeto de Data Warehouse (DW) ou Data Lake (DL) e os diversos tipos de visualizações aplicáveis.</w:t>
+      </w:r>
+    </w:p>
+    <w:p>
+      <w:pPr>
+        <w:spacing w:before="120" w:after="120" w:line="360" w:lineRule="auto"/>
+        <w:jc w:val="both"/>
+        <w:rPr>
+          <w:rFonts w:ascii="Arial" w:hAnsi="Arial" w:cs="Arial"/>
+        </w:rPr>
+      </w:pPr>
+    </w:p>
+    <w:p>
+      <w:pPr>
+        <w:pStyle w:val="ListParagraph"/>
+        <w:numPr>
+          <w:ilvl w:val="0"/>
+          <w:numId w:val="23"/>
+        </w:numPr>
+        <w:spacing w:before="120" w:after="120" w:line="360" w:lineRule="auto"/>
+        <w:jc w:val="both"/>
+        <w:rPr>
+          <w:rFonts w:ascii="Arial" w:hAnsi="Arial" w:cs="Arial"/>
+          <w:b/>
+          <w:bCs/>
+        </w:rPr>
+      </w:pPr>
+      <w:r>
+        <w:rPr>
+          <w:rFonts w:ascii="Arial" w:hAnsi="Arial" w:cs="Arial"/>
+          <w:b/>
+          <w:bCs/>
+        </w:rPr>
+        <w:t>FUNDAMENTAÇÃO</w:t>
+      </w:r>
+    </w:p>
+    <w:p>
+      <w:pPr>
+        <w:pStyle w:val="ListParagraph"/>
+        <w:spacing w:before="120" w:after="120" w:line="360" w:lineRule="auto"/>
+        <w:jc w:val="both"/>
+        <w:rPr>
+          <w:rFonts w:ascii="Arial" w:hAnsi="Arial" w:cs="Arial"/>
+          <w:b/>
+          <w:bCs/>
+        </w:rPr>
+      </w:pPr>
     </w:p>
     <w:p>
       <w:pPr>
@@ -225,7 +273,21 @@
         <w:rPr>
           <w:rFonts w:ascii="Arial" w:hAnsi="Arial" w:cs="Arial"/>
         </w:rPr>
-        <w:t>O Pentaho Report Design é uma ferramenta de software utilizada para criar, formatar e gerar relatórios detalhados e de alta qualidade a partir de diversas fontes de dados. É uma parte integral da suíte de ferramentas de Business Intelligence da Pentaho, que oferece soluções abrangentes para análise de dados, visualização e integração.</w:t>
+        <w:t xml:space="preserve">O Pentaho Report Design é uma ferramenta de software utilizada para criar, formatar e gerar relatórios detalhados e de alta qualidade a partir de diversas fontes de dados. É uma parte integral da suíte de ferramentas de Business </w:t>
+      </w:r>
+      <w:proofErr w:type="spellStart"/>
+      <w:r>
+        <w:rPr>
+          <w:rFonts w:ascii="Arial" w:hAnsi="Arial" w:cs="Arial"/>
+        </w:rPr>
+        <w:t>Intelligence</w:t>
+      </w:r>
+      <w:proofErr w:type="spellEnd"/>
+      <w:r>
+        <w:rPr>
+          <w:rFonts w:ascii="Arial" w:hAnsi="Arial" w:cs="Arial"/>
+        </w:rPr>
+        <w:t xml:space="preserve"> da Pentaho, que oferece soluções abrangentes para análise de dados, visualização e integração.</w:t>
       </w:r>
     </w:p>
     <w:p>
@@ -241,7 +303,35 @@
         <w:rPr>
           <w:rFonts w:ascii="Arial" w:hAnsi="Arial" w:cs="Arial"/>
         </w:rPr>
-        <w:t>Os relatórios consultados consistirão principalmente de dados recuperados de uma consulta de banco de dados criados através do Report Design Wizard, SQL Query Designer, MQL Query Builder, ou manualmente.</w:t>
+        <w:t xml:space="preserve">Os relatórios consultados consistirão principalmente de dados recuperados de uma consulta de banco de dados criados através do Report Design </w:t>
+      </w:r>
+      <w:proofErr w:type="spellStart"/>
+      <w:r>
+        <w:rPr>
+          <w:rFonts w:ascii="Arial" w:hAnsi="Arial" w:cs="Arial"/>
+        </w:rPr>
+        <w:t>Wizard</w:t>
+      </w:r>
+      <w:proofErr w:type="spellEnd"/>
+      <w:r>
+        <w:rPr>
+          <w:rFonts w:ascii="Arial" w:hAnsi="Arial" w:cs="Arial"/>
+        </w:rPr>
+        <w:t xml:space="preserve">, SQL Query Designer, MQL Query </w:t>
+      </w:r>
+      <w:proofErr w:type="spellStart"/>
+      <w:r>
+        <w:rPr>
+          <w:rFonts w:ascii="Arial" w:hAnsi="Arial" w:cs="Arial"/>
+        </w:rPr>
+        <w:t>Builder</w:t>
+      </w:r>
+      <w:proofErr w:type="spellEnd"/>
+      <w:r>
+        <w:rPr>
+          <w:rFonts w:ascii="Arial" w:hAnsi="Arial" w:cs="Arial"/>
+        </w:rPr>
+        <w:t>, ou manualmente.</w:t>
       </w:r>
     </w:p>
     <w:p>
@@ -273,15 +363,19 @@
         <w:rPr>
           <w:rFonts w:ascii="Arial" w:hAnsi="Arial" w:cs="Arial"/>
         </w:rPr>
-        <w:t xml:space="preserve">O Pentaho Report Design possui uma lista de relatórios de amostra no qual é possível realizar testes de demonstração com tabelas, gráficos de pizza ou barra. É </w:t>
-      </w:r>
-      <w:r>
-        <w:rPr>
-          <w:rFonts w:ascii="Arial" w:hAnsi="Arial" w:cs="Arial"/>
-        </w:rPr>
         <w:lastRenderedPageBreak/>
-        <w:t>possível também usar esses relatórios de amostra para usar como inspiração ou entender como uma determinada aplicação ou recurso funciona.</w:t>
-      </w:r>
+        <w:t>O Pentaho Report Design possui uma lista de relatórios de amostra no qual é possível realizar testes de demonstração com tabelas, gráficos de pizza ou barra. É possível também usar esses relatórios de amostra para usar como inspiração ou entender como uma determinada aplicação ou recurso funciona.</w:t>
+      </w:r>
+    </w:p>
+    <w:p>
+      <w:pPr>
+        <w:spacing w:before="120" w:after="120" w:line="360" w:lineRule="auto"/>
+        <w:ind w:firstLine="708"/>
+        <w:jc w:val="both"/>
+        <w:rPr>
+          <w:rFonts w:ascii="Arial" w:hAnsi="Arial" w:cs="Arial"/>
+        </w:rPr>
+      </w:pPr>
     </w:p>
     <w:p>
       <w:pPr>
@@ -337,6 +431,18 @@
     <w:p>
       <w:pPr>
         <w:pStyle w:val="ListParagraph"/>
+        <w:spacing w:before="120" w:after="120" w:line="360" w:lineRule="auto"/>
+        <w:jc w:val="both"/>
+        <w:rPr>
+          <w:rFonts w:ascii="Arial" w:hAnsi="Arial" w:cs="Arial"/>
+          <w:b/>
+          <w:bCs/>
+        </w:rPr>
+      </w:pPr>
+    </w:p>
+    <w:p>
+      <w:pPr>
+        <w:pStyle w:val="ListParagraph"/>
         <w:numPr>
           <w:ilvl w:val="0"/>
           <w:numId w:val="6"/>
@@ -420,6 +526,18 @@
     <w:p>
       <w:pPr>
         <w:pStyle w:val="ListParagraph"/>
+        <w:spacing w:before="120" w:after="120" w:line="360" w:lineRule="auto"/>
+        <w:jc w:val="both"/>
+        <w:rPr>
+          <w:rFonts w:ascii="Arial" w:hAnsi="Arial" w:cs="Arial"/>
+          <w:b/>
+          <w:bCs/>
+        </w:rPr>
+      </w:pPr>
+    </w:p>
+    <w:p>
+      <w:pPr>
+        <w:pStyle w:val="ListParagraph"/>
         <w:numPr>
           <w:ilvl w:val="0"/>
           <w:numId w:val="7"/>
@@ -434,8 +552,16 @@
         <w:rPr>
           <w:rFonts w:ascii="Arial" w:hAnsi="Arial" w:cs="Arial"/>
         </w:rPr>
-        <w:t>Diversidade de Fontes: O PRD permite a conexão com diversas fontes de dados, incluindo bancos de dados SQL (como MySQL, PostgreSQL, Oracle), arquivos CSV, Excel, serviços web e fontes de dados NoSQL</w:t>
-      </w:r>
+        <w:t xml:space="preserve">Diversidade de Fontes: O PRD permite a conexão com diversas fontes de dados, incluindo bancos de dados SQL (como MySQL, PostgreSQL, Oracle), arquivos CSV, Excel, serviços web e fontes de dados </w:t>
+      </w:r>
+      <w:proofErr w:type="spellStart"/>
+      <w:r>
+        <w:rPr>
+          <w:rFonts w:ascii="Arial" w:hAnsi="Arial" w:cs="Arial"/>
+        </w:rPr>
+        <w:t>NoSQL</w:t>
+      </w:r>
+      <w:proofErr w:type="spellEnd"/>
       <w:r>
         <w:rPr>
           <w:rFonts w:ascii="Arial" w:hAnsi="Arial" w:cs="Arial"/>
@@ -501,6 +627,18 @@
     <w:p>
       <w:pPr>
         <w:pStyle w:val="ListParagraph"/>
+        <w:spacing w:before="120" w:after="120" w:line="360" w:lineRule="auto"/>
+        <w:jc w:val="both"/>
+        <w:rPr>
+          <w:rFonts w:ascii="Arial" w:hAnsi="Arial" w:cs="Arial"/>
+          <w:b/>
+          <w:bCs/>
+        </w:rPr>
+      </w:pPr>
+    </w:p>
+    <w:p>
+      <w:pPr>
+        <w:pStyle w:val="ListParagraph"/>
         <w:numPr>
           <w:ilvl w:val="0"/>
           <w:numId w:val="8"/>
@@ -515,7 +653,21 @@
         <w:rPr>
           <w:rFonts w:ascii="Arial" w:hAnsi="Arial" w:cs="Arial"/>
         </w:rPr>
-        <w:t>Elementos de Relatório: Inclui tabelas, gráficos, imagens, sub-relatórios, textos e formas que podem ser adicionados ao relatório.</w:t>
+        <w:t xml:space="preserve">Elementos de Relatório: Inclui tabelas, gráficos, imagens, </w:t>
+      </w:r>
+      <w:proofErr w:type="spellStart"/>
+      <w:r>
+        <w:rPr>
+          <w:rFonts w:ascii="Arial" w:hAnsi="Arial" w:cs="Arial"/>
+        </w:rPr>
+        <w:t>sub-relatórios</w:t>
+      </w:r>
+      <w:proofErr w:type="spellEnd"/>
+      <w:r>
+        <w:rPr>
+          <w:rFonts w:ascii="Arial" w:hAnsi="Arial" w:cs="Arial"/>
+        </w:rPr>
+        <w:t>, textos e formas que podem ser adicionados ao relatório.</w:t>
       </w:r>
     </w:p>
     <w:p>
@@ -570,12 +722,25 @@
           <w:b/>
           <w:bCs/>
         </w:rPr>
+        <w:lastRenderedPageBreak/>
         <w:t>Fórmulas e expressões:</w:t>
       </w:r>
     </w:p>
     <w:p>
       <w:pPr>
         <w:pStyle w:val="ListParagraph"/>
+        <w:spacing w:before="120" w:after="120" w:line="360" w:lineRule="auto"/>
+        <w:jc w:val="both"/>
+        <w:rPr>
+          <w:rFonts w:ascii="Arial" w:hAnsi="Arial" w:cs="Arial"/>
+          <w:b/>
+          <w:bCs/>
+        </w:rPr>
+      </w:pPr>
+    </w:p>
+    <w:p>
+      <w:pPr>
+        <w:pStyle w:val="ListParagraph"/>
         <w:numPr>
           <w:ilvl w:val="0"/>
           <w:numId w:val="9"/>
@@ -610,120 +775,428 @@
         <w:rPr>
           <w:rFonts w:ascii="Arial" w:hAnsi="Arial" w:cs="Arial"/>
         </w:rPr>
+        <w:t>Funções Embutidas: Inclui uma variedade de funções predefinidas para facilitar operações comuns, como somatórios, médias, contagens e formatações condicionais</w:t>
+      </w:r>
+      <w:r>
+        <w:rPr>
+          <w:rFonts w:ascii="Arial" w:hAnsi="Arial" w:cs="Arial"/>
+        </w:rPr>
+        <w:t>.</w:t>
+      </w:r>
+    </w:p>
+    <w:p>
+      <w:pPr>
+        <w:pStyle w:val="ListParagraph"/>
+        <w:spacing w:before="120" w:after="120" w:line="360" w:lineRule="auto"/>
+        <w:ind w:left="1440"/>
+        <w:jc w:val="both"/>
+        <w:rPr>
+          <w:rFonts w:ascii="Arial" w:hAnsi="Arial" w:cs="Arial"/>
+        </w:rPr>
+      </w:pPr>
+    </w:p>
+    <w:p>
+      <w:pPr>
+        <w:pStyle w:val="ListParagraph"/>
+        <w:numPr>
+          <w:ilvl w:val="0"/>
+          <w:numId w:val="1"/>
+        </w:numPr>
+        <w:spacing w:before="120" w:after="120" w:line="360" w:lineRule="auto"/>
+        <w:jc w:val="both"/>
+        <w:rPr>
+          <w:rFonts w:ascii="Arial" w:hAnsi="Arial" w:cs="Arial"/>
+          <w:b/>
+          <w:bCs/>
+        </w:rPr>
+      </w:pPr>
+      <w:r>
+        <w:rPr>
+          <w:rFonts w:ascii="Arial" w:hAnsi="Arial" w:cs="Arial"/>
+          <w:b/>
+          <w:bCs/>
+        </w:rPr>
+        <w:t>Publicação e distribuição:</w:t>
+      </w:r>
+    </w:p>
+    <w:p>
+      <w:pPr>
+        <w:pStyle w:val="ListParagraph"/>
+        <w:spacing w:before="120" w:after="120" w:line="360" w:lineRule="auto"/>
+        <w:jc w:val="both"/>
+        <w:rPr>
+          <w:rFonts w:ascii="Arial" w:hAnsi="Arial" w:cs="Arial"/>
+          <w:b/>
+          <w:bCs/>
+        </w:rPr>
+      </w:pPr>
+    </w:p>
+    <w:p>
+      <w:pPr>
+        <w:pStyle w:val="ListParagraph"/>
+        <w:numPr>
+          <w:ilvl w:val="0"/>
+          <w:numId w:val="10"/>
+        </w:numPr>
+        <w:spacing w:before="120" w:after="120" w:line="360" w:lineRule="auto"/>
+        <w:jc w:val="both"/>
+        <w:rPr>
+          <w:rFonts w:ascii="Arial" w:hAnsi="Arial" w:cs="Arial"/>
+        </w:rPr>
+      </w:pPr>
+      <w:r>
+        <w:rPr>
+          <w:rFonts w:ascii="Arial" w:hAnsi="Arial" w:cs="Arial"/>
+        </w:rPr>
+        <w:t>Formatos de Exportação: Os relatórios podem ser exportados em vários formatos como: PDF, HTML, Excel e CSV.</w:t>
+      </w:r>
+    </w:p>
+    <w:p>
+      <w:pPr>
+        <w:pStyle w:val="ListParagraph"/>
+        <w:numPr>
+          <w:ilvl w:val="0"/>
+          <w:numId w:val="10"/>
+        </w:numPr>
+        <w:spacing w:before="120" w:after="120" w:line="360" w:lineRule="auto"/>
+        <w:jc w:val="both"/>
+        <w:rPr>
+          <w:rFonts w:ascii="Arial" w:hAnsi="Arial" w:cs="Arial"/>
+        </w:rPr>
+      </w:pPr>
+      <w:r>
+        <w:rPr>
+          <w:rFonts w:ascii="Arial" w:hAnsi="Arial" w:cs="Arial"/>
+        </w:rPr>
+        <w:t>Pentaho Server: Relatórios podem ser publicados e agendados para distribuição automática usando o Pentaho Server, facilitando o acesso e compartilhamento.</w:t>
+      </w:r>
+    </w:p>
+    <w:p>
+      <w:pPr>
+        <w:pStyle w:val="ListParagraph"/>
+        <w:spacing w:before="120" w:after="120" w:line="360" w:lineRule="auto"/>
+        <w:ind w:left="1440"/>
+        <w:jc w:val="both"/>
+        <w:rPr>
+          <w:rFonts w:ascii="Arial" w:hAnsi="Arial" w:cs="Arial"/>
+        </w:rPr>
+      </w:pPr>
+    </w:p>
+    <w:p>
+      <w:pPr>
+        <w:spacing w:before="120" w:after="120" w:line="360" w:lineRule="auto"/>
+        <w:jc w:val="both"/>
+        <w:rPr>
+          <w:rFonts w:ascii="Arial" w:hAnsi="Arial" w:cs="Arial"/>
+          <w:b/>
+          <w:bCs/>
+        </w:rPr>
+      </w:pPr>
+      <w:r>
+        <w:rPr>
+          <w:rFonts w:ascii="Arial" w:hAnsi="Arial" w:cs="Arial"/>
+          <w:b/>
+          <w:bCs/>
+        </w:rPr>
+        <w:t>Tecnologias envolvidas:</w:t>
+      </w:r>
+    </w:p>
+    <w:p>
+      <w:pPr>
+        <w:pStyle w:val="ListParagraph"/>
+        <w:numPr>
+          <w:ilvl w:val="0"/>
+          <w:numId w:val="11"/>
+        </w:numPr>
+        <w:spacing w:before="120" w:after="120" w:line="360" w:lineRule="auto"/>
+        <w:jc w:val="both"/>
+        <w:rPr>
+          <w:rFonts w:ascii="Arial" w:hAnsi="Arial" w:cs="Arial"/>
+          <w:b/>
+          <w:bCs/>
+        </w:rPr>
+      </w:pPr>
+      <w:r>
+        <w:rPr>
+          <w:rFonts w:ascii="Arial" w:hAnsi="Arial" w:cs="Arial"/>
+          <w:b/>
+          <w:bCs/>
+        </w:rPr>
+        <w:t xml:space="preserve">Java: </w:t>
+      </w:r>
+      <w:r>
+        <w:rPr>
+          <w:rFonts w:ascii="Arial" w:hAnsi="Arial" w:cs="Arial"/>
+        </w:rPr>
+        <w:t xml:space="preserve">O Pentaho Report Designer é uma aplicação baseada em Java, o que o torna multiplataforma, funcionando em Windows, Linux e </w:t>
+      </w:r>
+      <w:proofErr w:type="spellStart"/>
+      <w:r>
+        <w:rPr>
+          <w:rFonts w:ascii="Arial" w:hAnsi="Arial" w:cs="Arial"/>
+        </w:rPr>
+        <w:t>macOS</w:t>
+      </w:r>
+      <w:proofErr w:type="spellEnd"/>
+      <w:r>
+        <w:rPr>
+          <w:rFonts w:ascii="Arial" w:hAnsi="Arial" w:cs="Arial"/>
+        </w:rPr>
+        <w:t>.</w:t>
+      </w:r>
+    </w:p>
+    <w:p>
+      <w:pPr>
+        <w:pStyle w:val="ListParagraph"/>
+        <w:spacing w:before="120" w:after="120" w:line="360" w:lineRule="auto"/>
+        <w:jc w:val="both"/>
+        <w:rPr>
+          <w:rFonts w:ascii="Arial" w:hAnsi="Arial" w:cs="Arial"/>
+          <w:b/>
+          <w:bCs/>
+        </w:rPr>
+      </w:pPr>
+    </w:p>
+    <w:p>
+      <w:pPr>
+        <w:pStyle w:val="ListParagraph"/>
+        <w:numPr>
+          <w:ilvl w:val="0"/>
+          <w:numId w:val="11"/>
+        </w:numPr>
+        <w:spacing w:before="120" w:after="120" w:line="360" w:lineRule="auto"/>
+        <w:jc w:val="both"/>
+        <w:rPr>
+          <w:rFonts w:ascii="Arial" w:hAnsi="Arial" w:cs="Arial"/>
+          <w:b/>
+          <w:bCs/>
+        </w:rPr>
+      </w:pPr>
+      <w:r>
+        <w:rPr>
+          <w:rFonts w:ascii="Arial" w:hAnsi="Arial" w:cs="Arial"/>
+          <w:b/>
+          <w:bCs/>
+        </w:rPr>
+        <w:t xml:space="preserve">XML: </w:t>
+      </w:r>
+      <w:r>
+        <w:rPr>
+          <w:rFonts w:ascii="Arial" w:hAnsi="Arial" w:cs="Arial"/>
+        </w:rPr>
+        <w:t xml:space="preserve">Os relatórios são armazenados em formato XML, permitindo </w:t>
+      </w:r>
+      <w:proofErr w:type="spellStart"/>
+      <w:r>
+        <w:rPr>
+          <w:rFonts w:ascii="Arial" w:hAnsi="Arial" w:cs="Arial"/>
+        </w:rPr>
+        <w:t>fácil</w:t>
+      </w:r>
+      <w:proofErr w:type="spellEnd"/>
+      <w:r>
+        <w:rPr>
+          <w:rFonts w:ascii="Arial" w:hAnsi="Arial" w:cs="Arial"/>
+        </w:rPr>
+        <w:t xml:space="preserve"> edição, versionamento e integração com outras ferramentas de desenvolvimento.</w:t>
+      </w:r>
+    </w:p>
+    <w:p>
+      <w:pPr>
+        <w:pStyle w:val="ListParagraph"/>
+        <w:rPr>
+          <w:rFonts w:ascii="Arial" w:hAnsi="Arial" w:cs="Arial"/>
+          <w:b/>
+          <w:bCs/>
+        </w:rPr>
+      </w:pPr>
+    </w:p>
+    <w:p>
+      <w:pPr>
+        <w:pStyle w:val="ListParagraph"/>
+        <w:numPr>
+          <w:ilvl w:val="0"/>
+          <w:numId w:val="11"/>
+        </w:numPr>
+        <w:spacing w:before="120" w:after="120" w:line="360" w:lineRule="auto"/>
+        <w:jc w:val="both"/>
+        <w:rPr>
+          <w:rFonts w:ascii="Arial" w:hAnsi="Arial" w:cs="Arial"/>
+          <w:b/>
+          <w:bCs/>
+        </w:rPr>
+      </w:pPr>
+      <w:r>
+        <w:rPr>
+          <w:rFonts w:ascii="Arial" w:hAnsi="Arial" w:cs="Arial"/>
+          <w:b/>
+          <w:bCs/>
+        </w:rPr>
+        <w:t xml:space="preserve">JDBC/ODBC: </w:t>
+      </w:r>
+      <w:r>
+        <w:rPr>
+          <w:rFonts w:ascii="Arial" w:hAnsi="Arial" w:cs="Arial"/>
+        </w:rPr>
+        <w:t>Utiliza drivers JDBC e ODBC para conectar-se a uma ampla variedade de bancos de dados relacionais.</w:t>
+      </w:r>
+    </w:p>
+    <w:p>
+      <w:pPr>
+        <w:pStyle w:val="ListParagraph"/>
+        <w:rPr>
+          <w:rFonts w:ascii="Arial" w:hAnsi="Arial" w:cs="Arial"/>
+          <w:b/>
+          <w:bCs/>
+        </w:rPr>
+      </w:pPr>
+    </w:p>
+    <w:p>
+      <w:pPr>
+        <w:pStyle w:val="ListParagraph"/>
+        <w:numPr>
+          <w:ilvl w:val="0"/>
+          <w:numId w:val="11"/>
+        </w:numPr>
+        <w:spacing w:before="120" w:after="120" w:line="360" w:lineRule="auto"/>
+        <w:jc w:val="both"/>
+        <w:rPr>
+          <w:rFonts w:ascii="Arial" w:hAnsi="Arial" w:cs="Arial"/>
+        </w:rPr>
+      </w:pPr>
+      <w:r>
+        <w:rPr>
+          <w:rFonts w:ascii="Arial" w:hAnsi="Arial" w:cs="Arial"/>
+          <w:b/>
+          <w:bCs/>
+        </w:rPr>
+        <w:t xml:space="preserve">Pentaho Data </w:t>
+      </w:r>
+      <w:proofErr w:type="spellStart"/>
+      <w:r>
+        <w:rPr>
+          <w:rFonts w:ascii="Arial" w:hAnsi="Arial" w:cs="Arial"/>
+          <w:b/>
+          <w:bCs/>
+        </w:rPr>
+        <w:t>Integration</w:t>
+      </w:r>
+      <w:proofErr w:type="spellEnd"/>
+      <w:r>
+        <w:rPr>
+          <w:rFonts w:ascii="Arial" w:hAnsi="Arial" w:cs="Arial"/>
+          <w:b/>
+          <w:bCs/>
+        </w:rPr>
+        <w:t xml:space="preserve"> (PDI): </w:t>
+      </w:r>
+      <w:r>
+        <w:rPr>
+          <w:rFonts w:ascii="Arial" w:hAnsi="Arial" w:cs="Arial"/>
+        </w:rPr>
+        <w:t xml:space="preserve">Muitas vezes usado em conjunto com o Pentaho Report Designer, o PDI (também conhecido como </w:t>
+      </w:r>
+      <w:proofErr w:type="spellStart"/>
+      <w:r>
+        <w:rPr>
+          <w:rFonts w:ascii="Arial" w:hAnsi="Arial" w:cs="Arial"/>
+        </w:rPr>
+        <w:t>Kettle</w:t>
+      </w:r>
+      <w:proofErr w:type="spellEnd"/>
+      <w:r>
+        <w:rPr>
+          <w:rFonts w:ascii="Arial" w:hAnsi="Arial" w:cs="Arial"/>
+        </w:rPr>
+        <w:t>) é uma ferramenta poderosa de ETL (</w:t>
+      </w:r>
+      <w:proofErr w:type="spellStart"/>
+      <w:r>
+        <w:rPr>
+          <w:rFonts w:ascii="Arial" w:hAnsi="Arial" w:cs="Arial"/>
+        </w:rPr>
+        <w:t>Extract</w:t>
+      </w:r>
+      <w:proofErr w:type="spellEnd"/>
+      <w:r>
+        <w:rPr>
+          <w:rFonts w:ascii="Arial" w:hAnsi="Arial" w:cs="Arial"/>
+        </w:rPr>
+        <w:t xml:space="preserve">, </w:t>
+      </w:r>
+      <w:proofErr w:type="spellStart"/>
+      <w:r>
+        <w:rPr>
+          <w:rFonts w:ascii="Arial" w:hAnsi="Arial" w:cs="Arial"/>
+        </w:rPr>
+        <w:t>Transform</w:t>
+      </w:r>
+      <w:proofErr w:type="spellEnd"/>
+      <w:r>
+        <w:rPr>
+          <w:rFonts w:ascii="Arial" w:hAnsi="Arial" w:cs="Arial"/>
+        </w:rPr>
+        <w:t xml:space="preserve">, </w:t>
+      </w:r>
+      <w:proofErr w:type="spellStart"/>
+      <w:r>
+        <w:rPr>
+          <w:rFonts w:ascii="Arial" w:hAnsi="Arial" w:cs="Arial"/>
+        </w:rPr>
+        <w:t>Load</w:t>
+      </w:r>
+      <w:proofErr w:type="spellEnd"/>
+      <w:r>
+        <w:rPr>
+          <w:rFonts w:ascii="Arial" w:hAnsi="Arial" w:cs="Arial"/>
+        </w:rPr>
+        <w:t>) que prepara e manipula os dados antes de serem usados nos relatórios.</w:t>
+      </w:r>
+    </w:p>
+    <w:p>
+      <w:pPr>
+        <w:pStyle w:val="ListParagraph"/>
+        <w:rPr>
+          <w:rFonts w:ascii="Arial" w:hAnsi="Arial" w:cs="Arial"/>
+        </w:rPr>
+      </w:pPr>
+    </w:p>
+    <w:p>
+      <w:pPr>
+        <w:pStyle w:val="ListParagraph"/>
+        <w:numPr>
+          <w:ilvl w:val="0"/>
+          <w:numId w:val="11"/>
+        </w:numPr>
+        <w:spacing w:before="120" w:after="120" w:line="360" w:lineRule="auto"/>
+        <w:jc w:val="both"/>
+        <w:rPr>
+          <w:rFonts w:ascii="Arial" w:hAnsi="Arial" w:cs="Arial"/>
+        </w:rPr>
+      </w:pPr>
+      <w:r>
+        <w:rPr>
+          <w:rFonts w:ascii="Arial" w:hAnsi="Arial" w:cs="Arial"/>
+          <w:b/>
+          <w:bCs/>
+        </w:rPr>
         <w:lastRenderedPageBreak/>
-        <w:t>Funções Embutidas: Inclui uma variedade de funções predefinidas para facilitar operações comuns, como somatórios, médias, contagens e formatações condicionais</w:t>
-      </w:r>
-      <w:r>
-        <w:rPr>
-          <w:rFonts w:ascii="Arial" w:hAnsi="Arial" w:cs="Arial"/>
-        </w:rPr>
-        <w:t>.</w:t>
-      </w:r>
-    </w:p>
-    <w:p>
-      <w:pPr>
-        <w:pStyle w:val="ListParagraph"/>
-        <w:spacing w:before="120" w:after="120" w:line="360" w:lineRule="auto"/>
-        <w:ind w:left="1440"/>
-        <w:jc w:val="both"/>
-        <w:rPr>
-          <w:rFonts w:ascii="Arial" w:hAnsi="Arial" w:cs="Arial"/>
-        </w:rPr>
-      </w:pPr>
-    </w:p>
-    <w:p>
-      <w:pPr>
-        <w:pStyle w:val="ListParagraph"/>
-        <w:numPr>
-          <w:ilvl w:val="0"/>
-          <w:numId w:val="1"/>
-        </w:numPr>
-        <w:spacing w:before="120" w:after="120" w:line="360" w:lineRule="auto"/>
-        <w:jc w:val="both"/>
-        <w:rPr>
-          <w:rFonts w:ascii="Arial" w:hAnsi="Arial" w:cs="Arial"/>
-          <w:b/>
-          <w:bCs/>
-        </w:rPr>
-      </w:pPr>
-      <w:r>
-        <w:rPr>
-          <w:rFonts w:ascii="Arial" w:hAnsi="Arial" w:cs="Arial"/>
-          <w:b/>
-          <w:bCs/>
-        </w:rPr>
-        <w:t>Publicação e distribuição:</w:t>
-      </w:r>
-    </w:p>
-    <w:p>
-      <w:pPr>
-        <w:pStyle w:val="ListParagraph"/>
-        <w:numPr>
-          <w:ilvl w:val="0"/>
-          <w:numId w:val="10"/>
-        </w:numPr>
-        <w:spacing w:before="120" w:after="120" w:line="360" w:lineRule="auto"/>
-        <w:jc w:val="both"/>
-        <w:rPr>
-          <w:rFonts w:ascii="Arial" w:hAnsi="Arial" w:cs="Arial"/>
-        </w:rPr>
-      </w:pPr>
-      <w:r>
-        <w:rPr>
-          <w:rFonts w:ascii="Arial" w:hAnsi="Arial" w:cs="Arial"/>
-        </w:rPr>
-        <w:t>Formatos de Exportação: Os relatórios podem ser exportados em vários formatos como: PDF, HTML, Excel e CSV.</w:t>
-      </w:r>
-    </w:p>
-    <w:p>
-      <w:pPr>
-        <w:pStyle w:val="ListParagraph"/>
-        <w:numPr>
-          <w:ilvl w:val="0"/>
-          <w:numId w:val="10"/>
-        </w:numPr>
-        <w:spacing w:before="120" w:after="120" w:line="360" w:lineRule="auto"/>
-        <w:jc w:val="both"/>
-        <w:rPr>
-          <w:rFonts w:ascii="Arial" w:hAnsi="Arial" w:cs="Arial"/>
-        </w:rPr>
-      </w:pPr>
-      <w:r>
-        <w:rPr>
-          <w:rFonts w:ascii="Arial" w:hAnsi="Arial" w:cs="Arial"/>
-        </w:rPr>
-        <w:t>Pentaho Server: Relatórios podem ser publicados e agendados para distribuição automática usando o Pentaho Server, facilitando o acesso e compartilhamento.</w:t>
-      </w:r>
-    </w:p>
-    <w:p>
-      <w:pPr>
-        <w:pStyle w:val="ListParagraph"/>
-        <w:spacing w:before="120" w:after="120" w:line="360" w:lineRule="auto"/>
-        <w:ind w:left="1440"/>
-        <w:jc w:val="both"/>
-        <w:rPr>
-          <w:rFonts w:ascii="Arial" w:hAnsi="Arial" w:cs="Arial"/>
-        </w:rPr>
-      </w:pPr>
-    </w:p>
-    <w:p>
-      <w:pPr>
-        <w:spacing w:before="120" w:after="120" w:line="360" w:lineRule="auto"/>
-        <w:jc w:val="both"/>
-        <w:rPr>
-          <w:rFonts w:ascii="Arial" w:hAnsi="Arial" w:cs="Arial"/>
-          <w:b/>
-          <w:bCs/>
-        </w:rPr>
-      </w:pPr>
-      <w:r>
-        <w:rPr>
-          <w:rFonts w:ascii="Arial" w:hAnsi="Arial" w:cs="Arial"/>
-          <w:b/>
-          <w:bCs/>
-        </w:rPr>
-        <w:t>Tecnologias envolvidas:</w:t>
-      </w:r>
+        <w:t xml:space="preserve">Pentaho Server: </w:t>
+      </w:r>
+      <w:r>
+        <w:rPr>
+          <w:rFonts w:ascii="Arial" w:hAnsi="Arial" w:cs="Arial"/>
+        </w:rPr>
+        <w:t>Uma plataforma baseada em Java que fornece um ambiente centralizado para a publicação, agendamento e gerenciamento de relatórios, além de oferecer recursos de segurança e controle de acesso.</w:t>
+      </w:r>
+    </w:p>
+    <w:p>
+      <w:pPr>
+        <w:pStyle w:val="ListParagraph"/>
+        <w:rPr>
+          <w:rFonts w:ascii="Arial" w:hAnsi="Arial" w:cs="Arial"/>
+        </w:rPr>
+      </w:pPr>
     </w:p>
     <w:p>
       <w:pPr>
@@ -736,202 +1209,9 @@
         <w:jc w:val="both"/>
         <w:rPr>
           <w:rFonts w:ascii="Arial" w:hAnsi="Arial" w:cs="Arial"/>
-          <w:b/>
-          <w:bCs/>
-        </w:rPr>
-      </w:pPr>
-      <w:r>
-        <w:rPr>
-          <w:rFonts w:ascii="Arial" w:hAnsi="Arial" w:cs="Arial"/>
-          <w:b/>
-          <w:bCs/>
-        </w:rPr>
-        <w:t xml:space="preserve">Java: </w:t>
-      </w:r>
-      <w:r>
-        <w:rPr>
-          <w:rFonts w:ascii="Arial" w:hAnsi="Arial" w:cs="Arial"/>
-        </w:rPr>
-        <w:t>O Pentaho Report Designer é uma aplicação baseada em Java, o que o torna multiplataforma, funcionando em Windows, Linux e macOS.</w:t>
-      </w:r>
-    </w:p>
-    <w:p>
-      <w:pPr>
-        <w:pStyle w:val="ListParagraph"/>
-        <w:spacing w:before="120" w:after="120" w:line="360" w:lineRule="auto"/>
-        <w:jc w:val="both"/>
-        <w:rPr>
-          <w:rFonts w:ascii="Arial" w:hAnsi="Arial" w:cs="Arial"/>
-          <w:b/>
-          <w:bCs/>
-        </w:rPr>
-      </w:pPr>
-    </w:p>
-    <w:p>
-      <w:pPr>
-        <w:pStyle w:val="ListParagraph"/>
-        <w:numPr>
-          <w:ilvl w:val="0"/>
-          <w:numId w:val="11"/>
-        </w:numPr>
-        <w:spacing w:before="120" w:after="120" w:line="360" w:lineRule="auto"/>
-        <w:jc w:val="both"/>
-        <w:rPr>
-          <w:rFonts w:ascii="Arial" w:hAnsi="Arial" w:cs="Arial"/>
-          <w:b/>
-          <w:bCs/>
-        </w:rPr>
-      </w:pPr>
-      <w:r>
-        <w:rPr>
-          <w:rFonts w:ascii="Arial" w:hAnsi="Arial" w:cs="Arial"/>
-          <w:b/>
-          <w:bCs/>
-        </w:rPr>
-        <w:t xml:space="preserve">XML: </w:t>
-      </w:r>
-      <w:r>
-        <w:rPr>
-          <w:rFonts w:ascii="Arial" w:hAnsi="Arial" w:cs="Arial"/>
-        </w:rPr>
-        <w:t>Os relatórios são armazenados em formato XML, permitindo fácil edição, versionamento e integração com outras ferramentas de desenvolvimento.</w:t>
-      </w:r>
-    </w:p>
-    <w:p>
-      <w:pPr>
-        <w:pStyle w:val="ListParagraph"/>
-        <w:rPr>
-          <w:rFonts w:ascii="Arial" w:hAnsi="Arial" w:cs="Arial"/>
-          <w:b/>
-          <w:bCs/>
-        </w:rPr>
-      </w:pPr>
-    </w:p>
-    <w:p>
-      <w:pPr>
-        <w:pStyle w:val="ListParagraph"/>
-        <w:numPr>
-          <w:ilvl w:val="0"/>
-          <w:numId w:val="11"/>
-        </w:numPr>
-        <w:spacing w:before="120" w:after="120" w:line="360" w:lineRule="auto"/>
-        <w:jc w:val="both"/>
-        <w:rPr>
-          <w:rFonts w:ascii="Arial" w:hAnsi="Arial" w:cs="Arial"/>
-          <w:b/>
-          <w:bCs/>
-        </w:rPr>
-      </w:pPr>
-      <w:r>
-        <w:rPr>
-          <w:rFonts w:ascii="Arial" w:hAnsi="Arial" w:cs="Arial"/>
-          <w:b/>
-          <w:bCs/>
-        </w:rPr>
-        <w:t xml:space="preserve">JDBC/ODBC: </w:t>
-      </w:r>
-      <w:r>
-        <w:rPr>
-          <w:rFonts w:ascii="Arial" w:hAnsi="Arial" w:cs="Arial"/>
-        </w:rPr>
-        <w:t>Utiliza drivers JDBC e ODBC para conectar-se a uma ampla variedade de bancos de dados relacionais.</w:t>
-      </w:r>
-    </w:p>
-    <w:p>
-      <w:pPr>
-        <w:pStyle w:val="ListParagraph"/>
-        <w:rPr>
-          <w:rFonts w:ascii="Arial" w:hAnsi="Arial" w:cs="Arial"/>
-          <w:b/>
-          <w:bCs/>
-        </w:rPr>
-      </w:pPr>
-    </w:p>
-    <w:p>
-      <w:pPr>
-        <w:pStyle w:val="ListParagraph"/>
-        <w:numPr>
-          <w:ilvl w:val="0"/>
-          <w:numId w:val="11"/>
-        </w:numPr>
-        <w:spacing w:before="120" w:after="120" w:line="360" w:lineRule="auto"/>
-        <w:jc w:val="both"/>
-        <w:rPr>
-          <w:rFonts w:ascii="Arial" w:hAnsi="Arial" w:cs="Arial"/>
-        </w:rPr>
-      </w:pPr>
-      <w:r>
-        <w:rPr>
-          <w:rFonts w:ascii="Arial" w:hAnsi="Arial" w:cs="Arial"/>
-          <w:b/>
-          <w:bCs/>
-        </w:rPr>
-        <w:t xml:space="preserve">Pentaho Data Integration (PDI): </w:t>
-      </w:r>
-      <w:r>
-        <w:rPr>
-          <w:rFonts w:ascii="Arial" w:hAnsi="Arial" w:cs="Arial"/>
-        </w:rPr>
-        <w:t>Muitas vezes usado em conjunto com o Pentaho Report Designer, o PDI (também conhecido como Kettle) é uma ferramenta poderosa de ETL (Extract, Transform, Load) que prepara e manipula os dados antes de serem usados nos relatórios.</w:t>
-      </w:r>
-    </w:p>
-    <w:p>
-      <w:pPr>
-        <w:pStyle w:val="ListParagraph"/>
-        <w:rPr>
-          <w:rFonts w:ascii="Arial" w:hAnsi="Arial" w:cs="Arial"/>
-        </w:rPr>
-      </w:pPr>
-    </w:p>
-    <w:p>
-      <w:pPr>
-        <w:pStyle w:val="ListParagraph"/>
-        <w:numPr>
-          <w:ilvl w:val="0"/>
-          <w:numId w:val="11"/>
-        </w:numPr>
-        <w:spacing w:before="120" w:after="120" w:line="360" w:lineRule="auto"/>
-        <w:jc w:val="both"/>
-        <w:rPr>
-          <w:rFonts w:ascii="Arial" w:hAnsi="Arial" w:cs="Arial"/>
-        </w:rPr>
-      </w:pPr>
-      <w:r>
-        <w:rPr>
-          <w:rFonts w:ascii="Arial" w:hAnsi="Arial" w:cs="Arial"/>
-          <w:b/>
-          <w:bCs/>
-        </w:rPr>
-        <w:t xml:space="preserve">Pentaho Server: </w:t>
-      </w:r>
-      <w:r>
-        <w:rPr>
-          <w:rFonts w:ascii="Arial" w:hAnsi="Arial" w:cs="Arial"/>
-        </w:rPr>
-        <w:t>Uma plataforma baseada em Java que fornece um ambiente centralizado para a publicação, agendamento e gerenciamento de relatórios, além de oferecer recursos de segurança e controle de acesso.</w:t>
-      </w:r>
-    </w:p>
-    <w:p>
-      <w:pPr>
-        <w:pStyle w:val="ListParagraph"/>
-        <w:rPr>
-          <w:rFonts w:ascii="Arial" w:hAnsi="Arial" w:cs="Arial"/>
-        </w:rPr>
-      </w:pPr>
-    </w:p>
-    <w:p>
-      <w:pPr>
-        <w:pStyle w:val="ListParagraph"/>
-        <w:numPr>
-          <w:ilvl w:val="0"/>
-          <w:numId w:val="11"/>
-        </w:numPr>
-        <w:spacing w:before="120" w:after="120" w:line="360" w:lineRule="auto"/>
-        <w:jc w:val="both"/>
-        <w:rPr>
-          <w:rFonts w:ascii="Arial" w:hAnsi="Arial" w:cs="Arial"/>
-        </w:rPr>
-      </w:pPr>
+        </w:rPr>
+      </w:pPr>
+      <w:proofErr w:type="spellStart"/>
       <w:r>
         <w:rPr>
           <w:rFonts w:ascii="Arial" w:hAnsi="Arial" w:cs="Arial"/>
@@ -940,6 +1220,7 @@
         </w:rPr>
         <w:t>OpenFormula</w:t>
       </w:r>
+      <w:proofErr w:type="spellEnd"/>
       <w:r>
         <w:rPr>
           <w:rFonts w:ascii="Arial" w:hAnsi="Arial" w:cs="Arial"/>
@@ -1229,6 +1510,7 @@
         <w:rPr>
           <w:rFonts w:ascii="Arial" w:hAnsi="Arial" w:cs="Arial"/>
         </w:rPr>
+        <w:lastRenderedPageBreak/>
         <w:t>As fontes disponíveis para o carregamento dos dados são:</w:t>
       </w:r>
     </w:p>
@@ -1341,8 +1623,16 @@
         <w:rPr>
           <w:rFonts w:ascii="Arial" w:hAnsi="Arial" w:cs="Arial"/>
         </w:rPr>
-        <w:t xml:space="preserve"> - Banco de dados NoSQL</w:t>
-      </w:r>
+        <w:t xml:space="preserve"> - Banco de dados </w:t>
+      </w:r>
+      <w:proofErr w:type="spellStart"/>
+      <w:r>
+        <w:rPr>
+          <w:rFonts w:ascii="Arial" w:hAnsi="Arial" w:cs="Arial"/>
+        </w:rPr>
+        <w:t>NoSQL</w:t>
+      </w:r>
+      <w:proofErr w:type="spellEnd"/>
     </w:p>
     <w:p>
       <w:pPr>
@@ -1361,7 +1651,21 @@
         <w:rPr>
           <w:rFonts w:ascii="Arial" w:hAnsi="Arial" w:cs="Arial"/>
         </w:rPr>
-        <w:t xml:space="preserve">Pentaho Data Integration </w:t>
+        <w:t xml:space="preserve">Pentaho Data </w:t>
+      </w:r>
+      <w:proofErr w:type="spellStart"/>
+      <w:r>
+        <w:rPr>
+          <w:rFonts w:ascii="Arial" w:hAnsi="Arial" w:cs="Arial"/>
+        </w:rPr>
+        <w:t>Integration</w:t>
+      </w:r>
+      <w:proofErr w:type="spellEnd"/>
+      <w:r>
+        <w:rPr>
+          <w:rFonts w:ascii="Arial" w:hAnsi="Arial" w:cs="Arial"/>
+        </w:rPr>
+        <w:t xml:space="preserve"> </w:t>
       </w:r>
       <w:r>
         <w:rPr>
@@ -1435,647 +1739,677 @@
         <w:rPr>
           <w:rFonts w:ascii="Arial" w:hAnsi="Arial" w:cs="Arial"/>
         </w:rPr>
+        <w:t xml:space="preserve">Pentaho </w:t>
+      </w:r>
+      <w:proofErr w:type="spellStart"/>
+      <w:r>
+        <w:rPr>
+          <w:rFonts w:ascii="Arial" w:hAnsi="Arial" w:cs="Arial"/>
+        </w:rPr>
+        <w:t>Analysis</w:t>
+      </w:r>
+      <w:proofErr w:type="spellEnd"/>
+    </w:p>
+    <w:p>
+      <w:pPr>
+        <w:pStyle w:val="ListParagraph"/>
+        <w:numPr>
+          <w:ilvl w:val="0"/>
+          <w:numId w:val="13"/>
+        </w:numPr>
+        <w:spacing w:before="120" w:after="120" w:line="360" w:lineRule="auto"/>
+        <w:jc w:val="both"/>
+        <w:rPr>
+          <w:rFonts w:ascii="Arial" w:hAnsi="Arial" w:cs="Arial"/>
+        </w:rPr>
+      </w:pPr>
+      <w:r>
+        <w:rPr>
+          <w:rFonts w:ascii="Arial" w:hAnsi="Arial" w:cs="Arial"/>
+        </w:rPr>
+        <w:t xml:space="preserve">Pentaho </w:t>
+      </w:r>
+      <w:proofErr w:type="spellStart"/>
+      <w:r>
+        <w:rPr>
+          <w:rFonts w:ascii="Arial" w:hAnsi="Arial" w:cs="Arial"/>
+        </w:rPr>
+        <w:t>Analysis</w:t>
+      </w:r>
+      <w:proofErr w:type="spellEnd"/>
+      <w:r>
+        <w:rPr>
+          <w:rFonts w:ascii="Arial" w:hAnsi="Arial" w:cs="Arial"/>
+        </w:rPr>
+        <w:t xml:space="preserve"> (</w:t>
+      </w:r>
+      <w:proofErr w:type="spellStart"/>
+      <w:r>
+        <w:rPr>
+          <w:rFonts w:ascii="Arial" w:hAnsi="Arial" w:cs="Arial"/>
+        </w:rPr>
+        <w:t>Denormalized</w:t>
+      </w:r>
+      <w:proofErr w:type="spellEnd"/>
+      <w:r>
+        <w:rPr>
+          <w:rFonts w:ascii="Arial" w:hAnsi="Arial" w:cs="Arial"/>
+        </w:rPr>
+        <w:t>)</w:t>
+      </w:r>
+    </w:p>
+    <w:p>
+      <w:pPr>
+        <w:pStyle w:val="ListParagraph"/>
+        <w:numPr>
+          <w:ilvl w:val="0"/>
+          <w:numId w:val="13"/>
+        </w:numPr>
+        <w:spacing w:before="120" w:after="120" w:line="360" w:lineRule="auto"/>
+        <w:jc w:val="both"/>
+        <w:rPr>
+          <w:rFonts w:ascii="Arial" w:hAnsi="Arial" w:cs="Arial"/>
+        </w:rPr>
+      </w:pPr>
+      <w:r>
+        <w:rPr>
+          <w:rFonts w:ascii="Arial" w:hAnsi="Arial" w:cs="Arial"/>
+        </w:rPr>
+        <w:t>OLAP4J</w:t>
+      </w:r>
+    </w:p>
+    <w:p>
+      <w:pPr>
+        <w:pStyle w:val="ListParagraph"/>
+        <w:numPr>
+          <w:ilvl w:val="0"/>
+          <w:numId w:val="13"/>
+        </w:numPr>
+        <w:spacing w:before="120" w:after="120" w:line="360" w:lineRule="auto"/>
+        <w:jc w:val="both"/>
+        <w:rPr>
+          <w:rFonts w:ascii="Arial" w:hAnsi="Arial" w:cs="Arial"/>
+        </w:rPr>
+      </w:pPr>
+      <w:r>
+        <w:rPr>
+          <w:rFonts w:ascii="Arial" w:hAnsi="Arial" w:cs="Arial"/>
+        </w:rPr>
+        <w:t>OLAP4J (</w:t>
+      </w:r>
+      <w:proofErr w:type="spellStart"/>
+      <w:r>
+        <w:rPr>
+          <w:rFonts w:ascii="Arial" w:hAnsi="Arial" w:cs="Arial"/>
+        </w:rPr>
+        <w:t>Denormalized</w:t>
+      </w:r>
+      <w:proofErr w:type="spellEnd"/>
+      <w:r>
+        <w:rPr>
+          <w:rFonts w:ascii="Arial" w:hAnsi="Arial" w:cs="Arial"/>
+        </w:rPr>
+        <w:t>)</w:t>
+      </w:r>
+    </w:p>
+    <w:p>
+      <w:pPr>
+        <w:pStyle w:val="ListParagraph"/>
+        <w:numPr>
+          <w:ilvl w:val="0"/>
+          <w:numId w:val="14"/>
+        </w:numPr>
+        <w:spacing w:before="120" w:after="120" w:line="360" w:lineRule="auto"/>
+        <w:jc w:val="both"/>
+        <w:rPr>
+          <w:rFonts w:ascii="Arial" w:hAnsi="Arial" w:cs="Arial"/>
+        </w:rPr>
+      </w:pPr>
+      <w:r>
+        <w:rPr>
+          <w:rFonts w:ascii="Arial" w:hAnsi="Arial" w:cs="Arial"/>
+        </w:rPr>
+        <w:t>OLAP (</w:t>
+      </w:r>
+      <w:proofErr w:type="spellStart"/>
+      <w:r>
+        <w:rPr>
+          <w:rFonts w:ascii="Arial" w:hAnsi="Arial" w:cs="Arial"/>
+        </w:rPr>
+        <w:t>Advanced</w:t>
+      </w:r>
+      <w:proofErr w:type="spellEnd"/>
+      <w:r>
+        <w:rPr>
+          <w:rFonts w:ascii="Arial" w:hAnsi="Arial" w:cs="Arial"/>
+        </w:rPr>
+        <w:t>)</w:t>
+      </w:r>
+    </w:p>
+    <w:p>
+      <w:pPr>
+        <w:pStyle w:val="ListParagraph"/>
+        <w:numPr>
+          <w:ilvl w:val="0"/>
+          <w:numId w:val="15"/>
+        </w:numPr>
+        <w:spacing w:before="120" w:after="120" w:line="360" w:lineRule="auto"/>
+        <w:jc w:val="both"/>
+        <w:rPr>
+          <w:rFonts w:ascii="Arial" w:hAnsi="Arial" w:cs="Arial"/>
+        </w:rPr>
+      </w:pPr>
+      <w:r>
+        <w:rPr>
+          <w:rFonts w:ascii="Arial" w:hAnsi="Arial" w:cs="Arial"/>
+        </w:rPr>
+        <w:t xml:space="preserve">Pentaho </w:t>
+      </w:r>
+      <w:proofErr w:type="spellStart"/>
+      <w:r>
+        <w:rPr>
+          <w:rFonts w:ascii="Arial" w:hAnsi="Arial" w:cs="Arial"/>
+        </w:rPr>
+        <w:t>Analysis</w:t>
+      </w:r>
+      <w:proofErr w:type="spellEnd"/>
+      <w:r>
+        <w:rPr>
+          <w:rFonts w:ascii="Arial" w:hAnsi="Arial" w:cs="Arial"/>
+        </w:rPr>
+        <w:t xml:space="preserve"> (Custom)</w:t>
+      </w:r>
+    </w:p>
+    <w:p>
+      <w:pPr>
+        <w:pStyle w:val="ListParagraph"/>
+        <w:numPr>
+          <w:ilvl w:val="0"/>
+          <w:numId w:val="15"/>
+        </w:numPr>
+        <w:spacing w:before="120" w:after="120" w:line="360" w:lineRule="auto"/>
+        <w:jc w:val="both"/>
+        <w:rPr>
+          <w:rFonts w:ascii="Arial" w:hAnsi="Arial" w:cs="Arial"/>
+        </w:rPr>
+      </w:pPr>
+      <w:r>
+        <w:rPr>
+          <w:rFonts w:ascii="Arial" w:hAnsi="Arial" w:cs="Arial"/>
+        </w:rPr>
+        <w:t xml:space="preserve">Pentaho </w:t>
+      </w:r>
+      <w:proofErr w:type="spellStart"/>
+      <w:r>
+        <w:rPr>
+          <w:rFonts w:ascii="Arial" w:hAnsi="Arial" w:cs="Arial"/>
+        </w:rPr>
+        <w:t>Analysis</w:t>
+      </w:r>
+      <w:proofErr w:type="spellEnd"/>
+      <w:r>
+        <w:rPr>
+          <w:rFonts w:ascii="Arial" w:hAnsi="Arial" w:cs="Arial"/>
+        </w:rPr>
+        <w:t xml:space="preserve"> (Custom, </w:t>
+      </w:r>
+      <w:proofErr w:type="spellStart"/>
+      <w:r>
+        <w:rPr>
+          <w:rFonts w:ascii="Arial" w:hAnsi="Arial" w:cs="Arial"/>
+        </w:rPr>
+        <w:t>Denormalized</w:t>
+      </w:r>
+      <w:proofErr w:type="spellEnd"/>
+      <w:r>
+        <w:rPr>
+          <w:rFonts w:ascii="Arial" w:hAnsi="Arial" w:cs="Arial"/>
+        </w:rPr>
+        <w:t>)</w:t>
+      </w:r>
+    </w:p>
+    <w:p>
+      <w:pPr>
+        <w:pStyle w:val="ListParagraph"/>
+        <w:numPr>
+          <w:ilvl w:val="0"/>
+          <w:numId w:val="14"/>
+        </w:numPr>
+        <w:spacing w:before="120" w:after="120" w:line="360" w:lineRule="auto"/>
+        <w:jc w:val="both"/>
+        <w:rPr>
+          <w:rFonts w:ascii="Arial" w:hAnsi="Arial" w:cs="Arial"/>
+        </w:rPr>
+      </w:pPr>
+      <w:r>
+        <w:rPr>
+          <w:rFonts w:ascii="Arial" w:hAnsi="Arial" w:cs="Arial"/>
+        </w:rPr>
+        <w:t>XML</w:t>
+      </w:r>
+    </w:p>
+    <w:p>
+      <w:pPr>
+        <w:pStyle w:val="ListParagraph"/>
+        <w:numPr>
+          <w:ilvl w:val="0"/>
+          <w:numId w:val="14"/>
+        </w:numPr>
+        <w:spacing w:before="120" w:after="120" w:line="360" w:lineRule="auto"/>
+        <w:jc w:val="both"/>
+        <w:rPr>
+          <w:rFonts w:ascii="Arial" w:hAnsi="Arial" w:cs="Arial"/>
+        </w:rPr>
+      </w:pPr>
+      <w:proofErr w:type="spellStart"/>
+      <w:r>
+        <w:rPr>
+          <w:rFonts w:ascii="Arial" w:hAnsi="Arial" w:cs="Arial"/>
+        </w:rPr>
+        <w:t>Table</w:t>
+      </w:r>
+      <w:proofErr w:type="spellEnd"/>
+    </w:p>
+    <w:p>
+      <w:pPr>
+        <w:pStyle w:val="ListParagraph"/>
+        <w:numPr>
+          <w:ilvl w:val="0"/>
+          <w:numId w:val="14"/>
+        </w:numPr>
+        <w:spacing w:before="120" w:after="120" w:line="360" w:lineRule="auto"/>
+        <w:jc w:val="both"/>
+        <w:rPr>
+          <w:rFonts w:ascii="Arial" w:hAnsi="Arial" w:cs="Arial"/>
+        </w:rPr>
+      </w:pPr>
+      <w:proofErr w:type="spellStart"/>
+      <w:r>
+        <w:rPr>
+          <w:rFonts w:ascii="Arial" w:hAnsi="Arial" w:cs="Arial"/>
+        </w:rPr>
+        <w:t>Advanced</w:t>
+      </w:r>
+      <w:proofErr w:type="spellEnd"/>
+    </w:p>
+    <w:p>
+      <w:pPr>
+        <w:pStyle w:val="ListParagraph"/>
+        <w:numPr>
+          <w:ilvl w:val="0"/>
+          <w:numId w:val="16"/>
+        </w:numPr>
+        <w:spacing w:before="120" w:after="120" w:line="360" w:lineRule="auto"/>
+        <w:jc w:val="both"/>
+        <w:rPr>
+          <w:rFonts w:ascii="Arial" w:hAnsi="Arial" w:cs="Arial"/>
+        </w:rPr>
+      </w:pPr>
+      <w:proofErr w:type="spellStart"/>
+      <w:r>
+        <w:rPr>
+          <w:rFonts w:ascii="Arial" w:hAnsi="Arial" w:cs="Arial"/>
+        </w:rPr>
+        <w:t>Scriptable</w:t>
+      </w:r>
+      <w:proofErr w:type="spellEnd"/>
+    </w:p>
+    <w:p>
+      <w:pPr>
+        <w:pStyle w:val="ListParagraph"/>
+        <w:numPr>
+          <w:ilvl w:val="0"/>
+          <w:numId w:val="16"/>
+        </w:numPr>
+        <w:spacing w:before="120" w:after="120" w:line="360" w:lineRule="auto"/>
+        <w:jc w:val="both"/>
+        <w:rPr>
+          <w:rFonts w:ascii="Arial" w:hAnsi="Arial" w:cs="Arial"/>
+        </w:rPr>
+      </w:pPr>
+      <w:proofErr w:type="spellStart"/>
+      <w:r>
+        <w:rPr>
+          <w:rFonts w:ascii="Arial" w:hAnsi="Arial" w:cs="Arial"/>
+        </w:rPr>
+        <w:t>External</w:t>
+      </w:r>
+      <w:proofErr w:type="spellEnd"/>
+    </w:p>
+    <w:p>
+      <w:pPr>
+        <w:pStyle w:val="ListParagraph"/>
+        <w:numPr>
+          <w:ilvl w:val="0"/>
+          <w:numId w:val="16"/>
+        </w:numPr>
+        <w:spacing w:before="120" w:after="120" w:line="360" w:lineRule="auto"/>
+        <w:jc w:val="both"/>
+        <w:rPr>
+          <w:rFonts w:ascii="Arial" w:hAnsi="Arial" w:cs="Arial"/>
+        </w:rPr>
+      </w:pPr>
+      <w:proofErr w:type="spellStart"/>
+      <w:r>
+        <w:rPr>
+          <w:rFonts w:ascii="Arial" w:hAnsi="Arial" w:cs="Arial"/>
+        </w:rPr>
+        <w:t>Sequence</w:t>
+      </w:r>
+      <w:proofErr w:type="spellEnd"/>
+      <w:r>
+        <w:rPr>
+          <w:rFonts w:ascii="Arial" w:hAnsi="Arial" w:cs="Arial"/>
+        </w:rPr>
+        <w:t xml:space="preserve"> </w:t>
+      </w:r>
+      <w:proofErr w:type="spellStart"/>
+      <w:r>
+        <w:rPr>
+          <w:rFonts w:ascii="Arial" w:hAnsi="Arial" w:cs="Arial"/>
+        </w:rPr>
+        <w:t>Generator</w:t>
+      </w:r>
+      <w:proofErr w:type="spellEnd"/>
+    </w:p>
+    <w:p>
+      <w:pPr>
+        <w:pStyle w:val="ListParagraph"/>
+        <w:numPr>
+          <w:ilvl w:val="0"/>
+          <w:numId w:val="16"/>
+        </w:numPr>
+        <w:spacing w:before="120" w:after="120" w:line="360" w:lineRule="auto"/>
+        <w:jc w:val="both"/>
+        <w:rPr>
+          <w:rFonts w:ascii="Arial" w:hAnsi="Arial" w:cs="Arial"/>
+        </w:rPr>
+      </w:pPr>
+      <w:proofErr w:type="spellStart"/>
+      <w:r>
+        <w:rPr>
+          <w:rFonts w:ascii="Arial" w:hAnsi="Arial" w:cs="Arial"/>
+        </w:rPr>
+        <w:t>OpenERP</w:t>
+      </w:r>
+      <w:proofErr w:type="spellEnd"/>
+      <w:r>
+        <w:rPr>
+          <w:rFonts w:ascii="Arial" w:hAnsi="Arial" w:cs="Arial"/>
+        </w:rPr>
+        <w:t xml:space="preserve"> Data Access</w:t>
+      </w:r>
+    </w:p>
+    <w:p>
+      <w:pPr>
+        <w:pStyle w:val="ListParagraph"/>
+        <w:numPr>
+          <w:ilvl w:val="0"/>
+          <w:numId w:val="18"/>
+        </w:numPr>
+        <w:spacing w:before="120" w:after="120" w:line="360" w:lineRule="auto"/>
+        <w:jc w:val="both"/>
+        <w:rPr>
+          <w:rFonts w:ascii="Arial" w:hAnsi="Arial" w:cs="Arial"/>
+          <w:b/>
+          <w:bCs/>
+        </w:rPr>
+      </w:pPr>
+      <w:r>
+        <w:rPr>
+          <w:rFonts w:ascii="Arial" w:hAnsi="Arial" w:cs="Arial"/>
+        </w:rPr>
+        <w:t>Community Data Access</w:t>
+      </w:r>
+    </w:p>
+    <w:p>
+      <w:pPr>
+        <w:pStyle w:val="ListParagraph"/>
+        <w:spacing w:before="120" w:after="120" w:line="360" w:lineRule="auto"/>
+        <w:jc w:val="both"/>
+        <w:rPr>
+          <w:rFonts w:ascii="Arial" w:hAnsi="Arial" w:cs="Arial"/>
+          <w:b/>
+          <w:bCs/>
+        </w:rPr>
+      </w:pPr>
+    </w:p>
+    <w:p>
+      <w:pPr>
+        <w:pStyle w:val="ListParagraph"/>
+        <w:numPr>
+          <w:ilvl w:val="0"/>
+          <w:numId w:val="17"/>
+        </w:numPr>
+        <w:spacing w:before="120" w:after="120" w:line="360" w:lineRule="auto"/>
+        <w:jc w:val="both"/>
+        <w:rPr>
+          <w:rFonts w:ascii="Arial" w:hAnsi="Arial" w:cs="Arial"/>
+          <w:b/>
+          <w:bCs/>
+        </w:rPr>
+      </w:pPr>
+      <w:r>
+        <w:rPr>
+          <w:rFonts w:ascii="Arial" w:hAnsi="Arial" w:cs="Arial"/>
+          <w:b/>
+          <w:bCs/>
+        </w:rPr>
+        <w:t>A criação de consultas</w:t>
+      </w:r>
+    </w:p>
+    <w:p>
+      <w:pPr>
+        <w:pStyle w:val="ListParagraph"/>
+        <w:spacing w:before="120" w:after="120" w:line="360" w:lineRule="auto"/>
+        <w:jc w:val="both"/>
+        <w:rPr>
+          <w:rFonts w:ascii="Arial" w:hAnsi="Arial" w:cs="Arial"/>
+          <w:b/>
+          <w:bCs/>
+        </w:rPr>
+      </w:pPr>
+    </w:p>
+    <w:p>
+      <w:pPr>
+        <w:spacing w:before="120" w:after="120" w:line="360" w:lineRule="auto"/>
+        <w:ind w:left="360" w:firstLine="348"/>
+        <w:jc w:val="both"/>
+        <w:rPr>
+          <w:rFonts w:ascii="Arial" w:hAnsi="Arial" w:cs="Arial"/>
+        </w:rPr>
+      </w:pPr>
+      <w:r>
+        <w:rPr>
+          <w:rFonts w:ascii="Arial" w:hAnsi="Arial" w:cs="Arial"/>
+        </w:rPr>
+        <w:t>A forma de criar consultas varia dependendo da fonte de dados utilizadas, sendo:</w:t>
+      </w:r>
+    </w:p>
+    <w:p>
+      <w:pPr>
+        <w:pStyle w:val="ListParagraph"/>
+        <w:numPr>
+          <w:ilvl w:val="0"/>
+          <w:numId w:val="18"/>
+        </w:numPr>
+        <w:spacing w:before="120" w:after="120" w:line="360" w:lineRule="auto"/>
+        <w:jc w:val="both"/>
+        <w:rPr>
+          <w:rFonts w:ascii="Arial" w:hAnsi="Arial" w:cs="Arial"/>
+        </w:rPr>
+      </w:pPr>
+      <w:r>
+        <w:rPr>
+          <w:rFonts w:ascii="Arial" w:hAnsi="Arial" w:cs="Arial"/>
+        </w:rPr>
+        <w:t>JDBC - consultados através do SQL Query Designer</w:t>
+      </w:r>
+    </w:p>
+    <w:p>
+      <w:pPr>
+        <w:pStyle w:val="ListParagraph"/>
+        <w:numPr>
+          <w:ilvl w:val="0"/>
+          <w:numId w:val="18"/>
+        </w:numPr>
+        <w:spacing w:before="120" w:after="120" w:line="360" w:lineRule="auto"/>
+        <w:jc w:val="both"/>
+        <w:rPr>
+          <w:rFonts w:ascii="Arial" w:hAnsi="Arial" w:cs="Arial"/>
+        </w:rPr>
+      </w:pPr>
+      <w:proofErr w:type="spellStart"/>
+      <w:r>
+        <w:rPr>
+          <w:rFonts w:ascii="Arial" w:hAnsi="Arial" w:cs="Arial"/>
+        </w:rPr>
+        <w:t>Metadata</w:t>
+      </w:r>
+      <w:proofErr w:type="spellEnd"/>
+      <w:r>
+        <w:rPr>
+          <w:rFonts w:ascii="Arial" w:hAnsi="Arial" w:cs="Arial"/>
+        </w:rPr>
+        <w:t xml:space="preserve"> - construídas através do </w:t>
+      </w:r>
+      <w:proofErr w:type="spellStart"/>
+      <w:r>
+        <w:rPr>
+          <w:rFonts w:ascii="Arial" w:hAnsi="Arial" w:cs="Arial"/>
+        </w:rPr>
+        <w:t>Metadata</w:t>
+      </w:r>
+      <w:proofErr w:type="spellEnd"/>
+      <w:r>
+        <w:rPr>
+          <w:rFonts w:ascii="Arial" w:hAnsi="Arial" w:cs="Arial"/>
+        </w:rPr>
+        <w:t xml:space="preserve"> Query Editor</w:t>
+      </w:r>
+    </w:p>
+    <w:p>
+      <w:pPr>
+        <w:pStyle w:val="ListParagraph"/>
+        <w:numPr>
+          <w:ilvl w:val="0"/>
+          <w:numId w:val="18"/>
+        </w:numPr>
+        <w:spacing w:before="120" w:after="120" w:line="360" w:lineRule="auto"/>
+        <w:jc w:val="both"/>
+        <w:rPr>
+          <w:rFonts w:ascii="Arial" w:hAnsi="Arial" w:cs="Arial"/>
+        </w:rPr>
+      </w:pPr>
+      <w:r>
+        <w:rPr>
+          <w:rFonts w:ascii="Arial" w:hAnsi="Arial" w:cs="Arial"/>
+        </w:rPr>
+        <w:t>Estrutura OLAP - através de queries MDX</w:t>
+      </w:r>
+    </w:p>
+    <w:p>
+      <w:pPr>
+        <w:pStyle w:val="ListParagraph"/>
+        <w:numPr>
+          <w:ilvl w:val="0"/>
+          <w:numId w:val="18"/>
+        </w:numPr>
+        <w:spacing w:before="120" w:after="120" w:line="360" w:lineRule="auto"/>
+        <w:jc w:val="both"/>
+        <w:rPr>
+          <w:rFonts w:ascii="Arial" w:hAnsi="Arial" w:cs="Arial"/>
+        </w:rPr>
+      </w:pPr>
+      <w:r>
+        <w:rPr>
+          <w:rFonts w:ascii="Arial" w:hAnsi="Arial" w:cs="Arial"/>
+        </w:rPr>
+        <w:t xml:space="preserve">Ambos - podem ser feitos via script dinâmico feito em </w:t>
+      </w:r>
+      <w:proofErr w:type="spellStart"/>
+      <w:r>
+        <w:rPr>
+          <w:rFonts w:ascii="Arial" w:hAnsi="Arial" w:cs="Arial"/>
+        </w:rPr>
+        <w:t>Groovy</w:t>
+      </w:r>
+      <w:proofErr w:type="spellEnd"/>
+      <w:r>
+        <w:rPr>
+          <w:rFonts w:ascii="Arial" w:hAnsi="Arial" w:cs="Arial"/>
+        </w:rPr>
+        <w:t xml:space="preserve"> ou </w:t>
+      </w:r>
+      <w:proofErr w:type="spellStart"/>
+      <w:r>
+        <w:rPr>
+          <w:rFonts w:ascii="Arial" w:hAnsi="Arial" w:cs="Arial"/>
+        </w:rPr>
+        <w:t>JavaScript</w:t>
+      </w:r>
+      <w:proofErr w:type="spellEnd"/>
+    </w:p>
+    <w:p>
+      <w:pPr>
+        <w:pStyle w:val="ListParagraph"/>
+        <w:spacing w:before="120" w:after="120" w:line="360" w:lineRule="auto"/>
+        <w:jc w:val="both"/>
+        <w:rPr>
+          <w:rFonts w:ascii="Arial" w:hAnsi="Arial" w:cs="Arial"/>
+          <w:b/>
+          <w:bCs/>
+        </w:rPr>
+      </w:pPr>
+    </w:p>
+    <w:p>
+      <w:pPr>
+        <w:pStyle w:val="ListParagraph"/>
+        <w:spacing w:before="120" w:after="120" w:line="360" w:lineRule="auto"/>
+        <w:jc w:val="both"/>
+        <w:rPr>
+          <w:rFonts w:ascii="Arial" w:hAnsi="Arial" w:cs="Arial"/>
+          <w:b/>
+          <w:bCs/>
+        </w:rPr>
+      </w:pPr>
+    </w:p>
+    <w:p>
+      <w:pPr>
+        <w:pStyle w:val="ListParagraph"/>
+        <w:numPr>
+          <w:ilvl w:val="0"/>
+          <w:numId w:val="17"/>
+        </w:numPr>
+        <w:spacing w:before="120" w:after="120" w:line="360" w:lineRule="auto"/>
+        <w:jc w:val="both"/>
+        <w:rPr>
+          <w:rFonts w:ascii="Arial" w:hAnsi="Arial" w:cs="Arial"/>
+          <w:b/>
+          <w:bCs/>
+        </w:rPr>
+      </w:pPr>
+      <w:r>
+        <w:rPr>
+          <w:rFonts w:ascii="Arial" w:hAnsi="Arial" w:cs="Arial"/>
+          <w:b/>
+          <w:bCs/>
+        </w:rPr>
         <w:lastRenderedPageBreak/>
-        <w:t xml:space="preserve">Pentaho </w:t>
-      </w:r>
-      <w:proofErr w:type="spellStart"/>
-      <w:r>
-        <w:rPr>
-          <w:rFonts w:ascii="Arial" w:hAnsi="Arial" w:cs="Arial"/>
-        </w:rPr>
-        <w:t>Analysis</w:t>
-      </w:r>
-      <w:proofErr w:type="spellEnd"/>
-    </w:p>
-    <w:p>
-      <w:pPr>
-        <w:pStyle w:val="ListParagraph"/>
-        <w:numPr>
-          <w:ilvl w:val="0"/>
-          <w:numId w:val="13"/>
-        </w:numPr>
-        <w:spacing w:before="120" w:after="120" w:line="360" w:lineRule="auto"/>
-        <w:jc w:val="both"/>
-        <w:rPr>
-          <w:rFonts w:ascii="Arial" w:hAnsi="Arial" w:cs="Arial"/>
-        </w:rPr>
-      </w:pPr>
-      <w:r>
-        <w:rPr>
-          <w:rFonts w:ascii="Arial" w:hAnsi="Arial" w:cs="Arial"/>
-        </w:rPr>
-        <w:t xml:space="preserve">Pentaho </w:t>
-      </w:r>
-      <w:proofErr w:type="spellStart"/>
-      <w:r>
-        <w:rPr>
-          <w:rFonts w:ascii="Arial" w:hAnsi="Arial" w:cs="Arial"/>
-        </w:rPr>
-        <w:t>Analysis</w:t>
-      </w:r>
-      <w:proofErr w:type="spellEnd"/>
-      <w:r>
-        <w:rPr>
-          <w:rFonts w:ascii="Arial" w:hAnsi="Arial" w:cs="Arial"/>
-        </w:rPr>
-        <w:t xml:space="preserve"> (</w:t>
-      </w:r>
-      <w:proofErr w:type="spellStart"/>
-      <w:r>
-        <w:rPr>
-          <w:rFonts w:ascii="Arial" w:hAnsi="Arial" w:cs="Arial"/>
-        </w:rPr>
-        <w:t>Denormalized</w:t>
-      </w:r>
-      <w:proofErr w:type="spellEnd"/>
-      <w:r>
-        <w:rPr>
-          <w:rFonts w:ascii="Arial" w:hAnsi="Arial" w:cs="Arial"/>
-        </w:rPr>
-        <w:t>)</w:t>
-      </w:r>
-    </w:p>
-    <w:p>
-      <w:pPr>
-        <w:pStyle w:val="ListParagraph"/>
-        <w:numPr>
-          <w:ilvl w:val="0"/>
-          <w:numId w:val="13"/>
-        </w:numPr>
-        <w:spacing w:before="120" w:after="120" w:line="360" w:lineRule="auto"/>
-        <w:jc w:val="both"/>
-        <w:rPr>
-          <w:rFonts w:ascii="Arial" w:hAnsi="Arial" w:cs="Arial"/>
-        </w:rPr>
-      </w:pPr>
-      <w:r>
-        <w:rPr>
-          <w:rFonts w:ascii="Arial" w:hAnsi="Arial" w:cs="Arial"/>
-        </w:rPr>
-        <w:t>OLAP4J</w:t>
-      </w:r>
-    </w:p>
-    <w:p>
-      <w:pPr>
-        <w:pStyle w:val="ListParagraph"/>
-        <w:numPr>
-          <w:ilvl w:val="0"/>
-          <w:numId w:val="13"/>
-        </w:numPr>
-        <w:spacing w:before="120" w:after="120" w:line="360" w:lineRule="auto"/>
-        <w:jc w:val="both"/>
-        <w:rPr>
-          <w:rFonts w:ascii="Arial" w:hAnsi="Arial" w:cs="Arial"/>
-        </w:rPr>
-      </w:pPr>
-      <w:r>
-        <w:rPr>
-          <w:rFonts w:ascii="Arial" w:hAnsi="Arial" w:cs="Arial"/>
-        </w:rPr>
-        <w:t>OLAP4J (</w:t>
-      </w:r>
-      <w:proofErr w:type="spellStart"/>
-      <w:r>
-        <w:rPr>
-          <w:rFonts w:ascii="Arial" w:hAnsi="Arial" w:cs="Arial"/>
-        </w:rPr>
-        <w:t>Denormalized</w:t>
-      </w:r>
-      <w:proofErr w:type="spellEnd"/>
-      <w:r>
-        <w:rPr>
-          <w:rFonts w:ascii="Arial" w:hAnsi="Arial" w:cs="Arial"/>
-        </w:rPr>
-        <w:t>)</w:t>
-      </w:r>
-    </w:p>
-    <w:p>
-      <w:pPr>
-        <w:pStyle w:val="ListParagraph"/>
-        <w:numPr>
-          <w:ilvl w:val="0"/>
-          <w:numId w:val="14"/>
-        </w:numPr>
-        <w:spacing w:before="120" w:after="120" w:line="360" w:lineRule="auto"/>
-        <w:jc w:val="both"/>
-        <w:rPr>
-          <w:rFonts w:ascii="Arial" w:hAnsi="Arial" w:cs="Arial"/>
-        </w:rPr>
-      </w:pPr>
-      <w:r>
-        <w:rPr>
-          <w:rFonts w:ascii="Arial" w:hAnsi="Arial" w:cs="Arial"/>
-        </w:rPr>
-        <w:t>OLAP (</w:t>
-      </w:r>
-      <w:proofErr w:type="spellStart"/>
-      <w:r>
-        <w:rPr>
-          <w:rFonts w:ascii="Arial" w:hAnsi="Arial" w:cs="Arial"/>
-        </w:rPr>
-        <w:t>Advanced</w:t>
-      </w:r>
-      <w:proofErr w:type="spellEnd"/>
-      <w:r>
-        <w:rPr>
-          <w:rFonts w:ascii="Arial" w:hAnsi="Arial" w:cs="Arial"/>
-        </w:rPr>
-        <w:t>)</w:t>
-      </w:r>
-    </w:p>
-    <w:p>
-      <w:pPr>
-        <w:pStyle w:val="ListParagraph"/>
-        <w:numPr>
-          <w:ilvl w:val="0"/>
-          <w:numId w:val="15"/>
-        </w:numPr>
-        <w:spacing w:before="120" w:after="120" w:line="360" w:lineRule="auto"/>
-        <w:jc w:val="both"/>
-        <w:rPr>
-          <w:rFonts w:ascii="Arial" w:hAnsi="Arial" w:cs="Arial"/>
-        </w:rPr>
-      </w:pPr>
-      <w:r>
-        <w:rPr>
-          <w:rFonts w:ascii="Arial" w:hAnsi="Arial" w:cs="Arial"/>
-        </w:rPr>
-        <w:t xml:space="preserve">Pentaho </w:t>
-      </w:r>
-      <w:proofErr w:type="spellStart"/>
-      <w:r>
-        <w:rPr>
-          <w:rFonts w:ascii="Arial" w:hAnsi="Arial" w:cs="Arial"/>
-        </w:rPr>
-        <w:t>Analysis</w:t>
-      </w:r>
-      <w:proofErr w:type="spellEnd"/>
-      <w:r>
-        <w:rPr>
-          <w:rFonts w:ascii="Arial" w:hAnsi="Arial" w:cs="Arial"/>
-        </w:rPr>
-        <w:t xml:space="preserve"> (Custom)</w:t>
-      </w:r>
-    </w:p>
-    <w:p>
-      <w:pPr>
-        <w:pStyle w:val="ListParagraph"/>
-        <w:numPr>
-          <w:ilvl w:val="0"/>
-          <w:numId w:val="15"/>
-        </w:numPr>
-        <w:spacing w:before="120" w:after="120" w:line="360" w:lineRule="auto"/>
-        <w:jc w:val="both"/>
-        <w:rPr>
-          <w:rFonts w:ascii="Arial" w:hAnsi="Arial" w:cs="Arial"/>
-        </w:rPr>
-      </w:pPr>
-      <w:r>
-        <w:rPr>
-          <w:rFonts w:ascii="Arial" w:hAnsi="Arial" w:cs="Arial"/>
-        </w:rPr>
-        <w:t xml:space="preserve">Pentaho </w:t>
-      </w:r>
-      <w:proofErr w:type="spellStart"/>
-      <w:r>
-        <w:rPr>
-          <w:rFonts w:ascii="Arial" w:hAnsi="Arial" w:cs="Arial"/>
-        </w:rPr>
-        <w:t>Analysis</w:t>
-      </w:r>
-      <w:proofErr w:type="spellEnd"/>
-      <w:r>
-        <w:rPr>
-          <w:rFonts w:ascii="Arial" w:hAnsi="Arial" w:cs="Arial"/>
-        </w:rPr>
-        <w:t xml:space="preserve"> (Custom, </w:t>
-      </w:r>
-      <w:proofErr w:type="spellStart"/>
-      <w:r>
-        <w:rPr>
-          <w:rFonts w:ascii="Arial" w:hAnsi="Arial" w:cs="Arial"/>
-        </w:rPr>
-        <w:t>Denormalized</w:t>
-      </w:r>
-      <w:proofErr w:type="spellEnd"/>
-      <w:r>
-        <w:rPr>
-          <w:rFonts w:ascii="Arial" w:hAnsi="Arial" w:cs="Arial"/>
-        </w:rPr>
-        <w:t>)</w:t>
-      </w:r>
-    </w:p>
-    <w:p>
-      <w:pPr>
-        <w:pStyle w:val="ListParagraph"/>
-        <w:numPr>
-          <w:ilvl w:val="0"/>
-          <w:numId w:val="14"/>
-        </w:numPr>
-        <w:spacing w:before="120" w:after="120" w:line="360" w:lineRule="auto"/>
-        <w:jc w:val="both"/>
-        <w:rPr>
-          <w:rFonts w:ascii="Arial" w:hAnsi="Arial" w:cs="Arial"/>
-        </w:rPr>
-      </w:pPr>
-      <w:r>
-        <w:rPr>
-          <w:rFonts w:ascii="Arial" w:hAnsi="Arial" w:cs="Arial"/>
-        </w:rPr>
-        <w:t>XML</w:t>
-      </w:r>
-    </w:p>
-    <w:p>
-      <w:pPr>
-        <w:pStyle w:val="ListParagraph"/>
-        <w:numPr>
-          <w:ilvl w:val="0"/>
-          <w:numId w:val="14"/>
-        </w:numPr>
-        <w:spacing w:before="120" w:after="120" w:line="360" w:lineRule="auto"/>
-        <w:jc w:val="both"/>
-        <w:rPr>
-          <w:rFonts w:ascii="Arial" w:hAnsi="Arial" w:cs="Arial"/>
-        </w:rPr>
-      </w:pPr>
-      <w:proofErr w:type="spellStart"/>
-      <w:r>
-        <w:rPr>
-          <w:rFonts w:ascii="Arial" w:hAnsi="Arial" w:cs="Arial"/>
-        </w:rPr>
-        <w:t>Table</w:t>
-      </w:r>
-      <w:proofErr w:type="spellEnd"/>
-    </w:p>
-    <w:p>
-      <w:pPr>
-        <w:pStyle w:val="ListParagraph"/>
-        <w:numPr>
-          <w:ilvl w:val="0"/>
-          <w:numId w:val="14"/>
-        </w:numPr>
-        <w:spacing w:before="120" w:after="120" w:line="360" w:lineRule="auto"/>
-        <w:jc w:val="both"/>
-        <w:rPr>
-          <w:rFonts w:ascii="Arial" w:hAnsi="Arial" w:cs="Arial"/>
-        </w:rPr>
-      </w:pPr>
-      <w:proofErr w:type="spellStart"/>
-      <w:r>
-        <w:rPr>
-          <w:rFonts w:ascii="Arial" w:hAnsi="Arial" w:cs="Arial"/>
-        </w:rPr>
-        <w:t>Advanced</w:t>
-      </w:r>
-      <w:proofErr w:type="spellEnd"/>
-    </w:p>
-    <w:p>
-      <w:pPr>
-        <w:pStyle w:val="ListParagraph"/>
-        <w:numPr>
-          <w:ilvl w:val="0"/>
-          <w:numId w:val="16"/>
-        </w:numPr>
-        <w:spacing w:before="120" w:after="120" w:line="360" w:lineRule="auto"/>
-        <w:jc w:val="both"/>
-        <w:rPr>
-          <w:rFonts w:ascii="Arial" w:hAnsi="Arial" w:cs="Arial"/>
-        </w:rPr>
-      </w:pPr>
-      <w:proofErr w:type="spellStart"/>
-      <w:r>
-        <w:rPr>
-          <w:rFonts w:ascii="Arial" w:hAnsi="Arial" w:cs="Arial"/>
-        </w:rPr>
-        <w:t>Scriptable</w:t>
-      </w:r>
-      <w:proofErr w:type="spellEnd"/>
-    </w:p>
-    <w:p>
-      <w:pPr>
-        <w:pStyle w:val="ListParagraph"/>
-        <w:numPr>
-          <w:ilvl w:val="0"/>
-          <w:numId w:val="16"/>
-        </w:numPr>
-        <w:spacing w:before="120" w:after="120" w:line="360" w:lineRule="auto"/>
-        <w:jc w:val="both"/>
-        <w:rPr>
-          <w:rFonts w:ascii="Arial" w:hAnsi="Arial" w:cs="Arial"/>
-        </w:rPr>
-      </w:pPr>
-      <w:proofErr w:type="spellStart"/>
-      <w:r>
-        <w:rPr>
-          <w:rFonts w:ascii="Arial" w:hAnsi="Arial" w:cs="Arial"/>
-        </w:rPr>
-        <w:t>External</w:t>
-      </w:r>
-      <w:proofErr w:type="spellEnd"/>
-    </w:p>
-    <w:p>
-      <w:pPr>
-        <w:pStyle w:val="ListParagraph"/>
-        <w:numPr>
-          <w:ilvl w:val="0"/>
-          <w:numId w:val="16"/>
-        </w:numPr>
-        <w:spacing w:before="120" w:after="120" w:line="360" w:lineRule="auto"/>
-        <w:jc w:val="both"/>
-        <w:rPr>
-          <w:rFonts w:ascii="Arial" w:hAnsi="Arial" w:cs="Arial"/>
-        </w:rPr>
-      </w:pPr>
-      <w:proofErr w:type="spellStart"/>
-      <w:r>
-        <w:rPr>
-          <w:rFonts w:ascii="Arial" w:hAnsi="Arial" w:cs="Arial"/>
-        </w:rPr>
-        <w:t>Sequence</w:t>
-      </w:r>
-      <w:proofErr w:type="spellEnd"/>
-      <w:r>
-        <w:rPr>
-          <w:rFonts w:ascii="Arial" w:hAnsi="Arial" w:cs="Arial"/>
-        </w:rPr>
-        <w:t xml:space="preserve"> </w:t>
-      </w:r>
-      <w:proofErr w:type="spellStart"/>
-      <w:r>
-        <w:rPr>
-          <w:rFonts w:ascii="Arial" w:hAnsi="Arial" w:cs="Arial"/>
-        </w:rPr>
-        <w:t>Generator</w:t>
-      </w:r>
-      <w:proofErr w:type="spellEnd"/>
-    </w:p>
-    <w:p>
-      <w:pPr>
-        <w:pStyle w:val="ListParagraph"/>
-        <w:numPr>
-          <w:ilvl w:val="0"/>
-          <w:numId w:val="16"/>
-        </w:numPr>
-        <w:spacing w:before="120" w:after="120" w:line="360" w:lineRule="auto"/>
-        <w:jc w:val="both"/>
-        <w:rPr>
-          <w:rFonts w:ascii="Arial" w:hAnsi="Arial" w:cs="Arial"/>
-        </w:rPr>
-      </w:pPr>
-      <w:proofErr w:type="spellStart"/>
-      <w:r>
-        <w:rPr>
-          <w:rFonts w:ascii="Arial" w:hAnsi="Arial" w:cs="Arial"/>
-        </w:rPr>
-        <w:t>OpenERP</w:t>
-      </w:r>
-      <w:proofErr w:type="spellEnd"/>
-      <w:r>
-        <w:rPr>
-          <w:rFonts w:ascii="Arial" w:hAnsi="Arial" w:cs="Arial"/>
-        </w:rPr>
-        <w:t xml:space="preserve"> Data Access</w:t>
-      </w:r>
-    </w:p>
-    <w:p>
-      <w:pPr>
-        <w:pStyle w:val="ListParagraph"/>
-        <w:numPr>
-          <w:ilvl w:val="0"/>
-          <w:numId w:val="18"/>
-        </w:numPr>
-        <w:spacing w:before="120" w:after="120" w:line="360" w:lineRule="auto"/>
-        <w:jc w:val="both"/>
-        <w:rPr>
-          <w:rFonts w:ascii="Arial" w:hAnsi="Arial" w:cs="Arial"/>
-          <w:b/>
-          <w:bCs/>
-        </w:rPr>
-      </w:pPr>
-      <w:r>
-        <w:rPr>
-          <w:rFonts w:ascii="Arial" w:hAnsi="Arial" w:cs="Arial"/>
-        </w:rPr>
-        <w:t>Community Data Access</w:t>
-      </w:r>
-    </w:p>
-    <w:p>
-      <w:pPr>
-        <w:pStyle w:val="ListParagraph"/>
-        <w:spacing w:before="120" w:after="120" w:line="360" w:lineRule="auto"/>
-        <w:jc w:val="both"/>
-        <w:rPr>
-          <w:rFonts w:ascii="Arial" w:hAnsi="Arial" w:cs="Arial"/>
-          <w:b/>
-          <w:bCs/>
-        </w:rPr>
-      </w:pPr>
-    </w:p>
-    <w:p>
-      <w:pPr>
-        <w:pStyle w:val="ListParagraph"/>
-        <w:numPr>
-          <w:ilvl w:val="0"/>
-          <w:numId w:val="17"/>
-        </w:numPr>
-        <w:spacing w:before="120" w:after="120" w:line="360" w:lineRule="auto"/>
-        <w:jc w:val="both"/>
-        <w:rPr>
-          <w:rFonts w:ascii="Arial" w:hAnsi="Arial" w:cs="Arial"/>
-          <w:b/>
-          <w:bCs/>
-        </w:rPr>
-      </w:pPr>
-      <w:r>
-        <w:rPr>
-          <w:rFonts w:ascii="Arial" w:hAnsi="Arial" w:cs="Arial"/>
-          <w:b/>
-          <w:bCs/>
-        </w:rPr>
-        <w:t>A criação de consultas</w:t>
-      </w:r>
-    </w:p>
-    <w:p>
-      <w:pPr>
-        <w:spacing w:before="120" w:after="120" w:line="360" w:lineRule="auto"/>
-        <w:ind w:left="360" w:firstLine="348"/>
-        <w:jc w:val="both"/>
-        <w:rPr>
-          <w:rFonts w:ascii="Arial" w:hAnsi="Arial" w:cs="Arial"/>
-        </w:rPr>
-      </w:pPr>
-      <w:r>
-        <w:rPr>
-          <w:rFonts w:ascii="Arial" w:hAnsi="Arial" w:cs="Arial"/>
-        </w:rPr>
-        <w:t>A forma de criar consultas varia dependendo da fonte de dados utilizadas, sendo</w:t>
-      </w:r>
-      <w:r>
-        <w:rPr>
-          <w:rFonts w:ascii="Arial" w:hAnsi="Arial" w:cs="Arial"/>
-        </w:rPr>
-        <w:t>:</w:t>
-      </w:r>
-    </w:p>
-    <w:p>
-      <w:pPr>
-        <w:pStyle w:val="ListParagraph"/>
-        <w:numPr>
-          <w:ilvl w:val="0"/>
-          <w:numId w:val="18"/>
-        </w:numPr>
-        <w:spacing w:before="120" w:after="120" w:line="360" w:lineRule="auto"/>
-        <w:jc w:val="both"/>
-        <w:rPr>
-          <w:rFonts w:ascii="Arial" w:hAnsi="Arial" w:cs="Arial"/>
-        </w:rPr>
-      </w:pPr>
-      <w:r>
-        <w:rPr>
-          <w:rFonts w:ascii="Arial" w:hAnsi="Arial" w:cs="Arial"/>
-        </w:rPr>
-        <w:t>JDBC - consultados através do SQL Query Designer</w:t>
-      </w:r>
-    </w:p>
-    <w:p>
-      <w:pPr>
-        <w:pStyle w:val="ListParagraph"/>
-        <w:numPr>
-          <w:ilvl w:val="0"/>
-          <w:numId w:val="18"/>
-        </w:numPr>
-        <w:spacing w:before="120" w:after="120" w:line="360" w:lineRule="auto"/>
-        <w:jc w:val="both"/>
-        <w:rPr>
-          <w:rFonts w:ascii="Arial" w:hAnsi="Arial" w:cs="Arial"/>
-        </w:rPr>
-      </w:pPr>
-      <w:proofErr w:type="spellStart"/>
-      <w:r>
-        <w:rPr>
-          <w:rFonts w:ascii="Arial" w:hAnsi="Arial" w:cs="Arial"/>
-        </w:rPr>
-        <w:t>Metadata</w:t>
-      </w:r>
-      <w:proofErr w:type="spellEnd"/>
-      <w:r>
-        <w:rPr>
-          <w:rFonts w:ascii="Arial" w:hAnsi="Arial" w:cs="Arial"/>
-        </w:rPr>
-        <w:t xml:space="preserve"> - construídas através do </w:t>
-      </w:r>
-      <w:proofErr w:type="spellStart"/>
-      <w:r>
-        <w:rPr>
-          <w:rFonts w:ascii="Arial" w:hAnsi="Arial" w:cs="Arial"/>
-        </w:rPr>
-        <w:t>Metadata</w:t>
-      </w:r>
-      <w:proofErr w:type="spellEnd"/>
-      <w:r>
-        <w:rPr>
-          <w:rFonts w:ascii="Arial" w:hAnsi="Arial" w:cs="Arial"/>
-        </w:rPr>
-        <w:t xml:space="preserve"> Query Editor</w:t>
-      </w:r>
-    </w:p>
-    <w:p>
-      <w:pPr>
-        <w:pStyle w:val="ListParagraph"/>
-        <w:numPr>
-          <w:ilvl w:val="0"/>
-          <w:numId w:val="18"/>
-        </w:numPr>
-        <w:spacing w:before="120" w:after="120" w:line="360" w:lineRule="auto"/>
-        <w:jc w:val="both"/>
-        <w:rPr>
-          <w:rFonts w:ascii="Arial" w:hAnsi="Arial" w:cs="Arial"/>
-        </w:rPr>
-      </w:pPr>
-      <w:r>
-        <w:rPr>
-          <w:rFonts w:ascii="Arial" w:hAnsi="Arial" w:cs="Arial"/>
-        </w:rPr>
-        <w:t>Estrutura OLAP - através de queries MDX</w:t>
-      </w:r>
-    </w:p>
-    <w:p>
-      <w:pPr>
-        <w:pStyle w:val="ListParagraph"/>
-        <w:numPr>
-          <w:ilvl w:val="0"/>
-          <w:numId w:val="18"/>
-        </w:numPr>
-        <w:spacing w:before="120" w:after="120" w:line="360" w:lineRule="auto"/>
-        <w:jc w:val="both"/>
-        <w:rPr>
-          <w:rFonts w:ascii="Arial" w:hAnsi="Arial" w:cs="Arial"/>
-        </w:rPr>
-      </w:pPr>
-      <w:r>
-        <w:rPr>
-          <w:rFonts w:ascii="Arial" w:hAnsi="Arial" w:cs="Arial"/>
-        </w:rPr>
-        <w:t xml:space="preserve">Ambos - podem ser feitos via script dinâmico feito em </w:t>
-      </w:r>
-      <w:proofErr w:type="spellStart"/>
-      <w:r>
-        <w:rPr>
-          <w:rFonts w:ascii="Arial" w:hAnsi="Arial" w:cs="Arial"/>
-        </w:rPr>
-        <w:t>Groovy</w:t>
-      </w:r>
-      <w:proofErr w:type="spellEnd"/>
-      <w:r>
-        <w:rPr>
-          <w:rFonts w:ascii="Arial" w:hAnsi="Arial" w:cs="Arial"/>
-        </w:rPr>
-        <w:t xml:space="preserve"> ou </w:t>
-      </w:r>
-      <w:proofErr w:type="spellStart"/>
-      <w:r>
-        <w:rPr>
-          <w:rFonts w:ascii="Arial" w:hAnsi="Arial" w:cs="Arial"/>
-        </w:rPr>
-        <w:t>JavaScript</w:t>
-      </w:r>
-      <w:proofErr w:type="spellEnd"/>
-    </w:p>
-    <w:p>
-      <w:pPr>
-        <w:pStyle w:val="ListParagraph"/>
-        <w:spacing w:before="120" w:after="120" w:line="360" w:lineRule="auto"/>
-        <w:jc w:val="both"/>
-        <w:rPr>
-          <w:rFonts w:ascii="Arial" w:hAnsi="Arial" w:cs="Arial"/>
-          <w:b/>
-          <w:bCs/>
-        </w:rPr>
-      </w:pPr>
-    </w:p>
-    <w:p>
-      <w:pPr>
-        <w:pStyle w:val="ListParagraph"/>
-        <w:numPr>
-          <w:ilvl w:val="0"/>
-          <w:numId w:val="17"/>
-        </w:numPr>
-        <w:spacing w:before="120" w:after="120" w:line="360" w:lineRule="auto"/>
-        <w:jc w:val="both"/>
-        <w:rPr>
-          <w:rFonts w:ascii="Arial" w:hAnsi="Arial" w:cs="Arial"/>
-          <w:b/>
-          <w:bCs/>
-        </w:rPr>
-      </w:pPr>
-      <w:r>
-        <w:rPr>
-          <w:rFonts w:ascii="Arial" w:hAnsi="Arial" w:cs="Arial"/>
-          <w:b/>
-          <w:bCs/>
-        </w:rPr>
         <w:t>Construção do relatório</w:t>
       </w:r>
+    </w:p>
+    <w:p>
+      <w:pPr>
+        <w:pStyle w:val="ListParagraph"/>
+        <w:spacing w:before="120" w:after="120" w:line="360" w:lineRule="auto"/>
+        <w:jc w:val="both"/>
+        <w:rPr>
+          <w:rFonts w:ascii="Arial" w:hAnsi="Arial" w:cs="Arial"/>
+          <w:b/>
+          <w:bCs/>
+        </w:rPr>
+      </w:pPr>
     </w:p>
     <w:p>
       <w:pPr>
@@ -2111,7 +2445,6 @@
           <w:szCs w:val="22"/>
           <w:bdr w:val="none" w:sz="0" w:space="0" w:color="auto" w:frame="1"/>
         </w:rPr>
-        <w:lastRenderedPageBreak/>
         <w:drawing>
           <wp:inline distT="0" distB="0" distL="0" distR="0" wp14:anchorId="42C5D8CA" wp14:editId="33C7C544">
             <wp:extent cx="5730240" cy="2430780"/>
@@ -2175,13 +2508,7 @@
         <w:rPr>
           <w:rFonts w:ascii="Arial" w:hAnsi="Arial" w:cs="Arial"/>
         </w:rPr>
-        <w:t>As faixas padrão disponíveis em todos os relatórios são marcadas com cores diferentes na imagem a seguir</w:t>
-      </w:r>
-      <w:r>
-        <w:rPr>
-          <w:rFonts w:ascii="Arial" w:hAnsi="Arial" w:cs="Arial"/>
-        </w:rPr>
-        <w:t>:</w:t>
+        <w:t xml:space="preserve">As faixas padrão disponíveis em todos os relatórios são as seguintes: </w:t>
       </w:r>
     </w:p>
     <w:p>
@@ -2201,13 +2528,7 @@
         <w:rPr>
           <w:rFonts w:ascii="Arial" w:hAnsi="Arial" w:cs="Arial"/>
         </w:rPr>
-        <w:t>Azul: a faixa de cabeçalho da página. Esta faixa é geralmente impressa no topo de cada página</w:t>
-      </w:r>
-      <w:r>
-        <w:rPr>
-          <w:rFonts w:ascii="Arial" w:hAnsi="Arial" w:cs="Arial"/>
-        </w:rPr>
-        <w:t>.</w:t>
+        <w:t xml:space="preserve">Page Header (cabeçalho da página): impressa no topo de cada página. </w:t>
       </w:r>
     </w:p>
     <w:p>
@@ -2227,13 +2548,7 @@
         <w:rPr>
           <w:rFonts w:ascii="Arial" w:hAnsi="Arial" w:cs="Arial"/>
         </w:rPr>
-        <w:t>Turquesa: a faixa de cabeçalho do relatório. Esta faixa é impressa uma vez quando o relatório é iniciado</w:t>
-      </w:r>
-      <w:r>
-        <w:rPr>
-          <w:rFonts w:ascii="Arial" w:hAnsi="Arial" w:cs="Arial"/>
-        </w:rPr>
-        <w:t>.</w:t>
+        <w:t>Report Header (cabeçalho do relatório): impressa uma vez no começo do relatório.</w:t>
       </w:r>
     </w:p>
     <w:p>
@@ -2249,17 +2564,19 @@
           <w:rFonts w:ascii="Arial" w:hAnsi="Arial" w:cs="Arial"/>
         </w:rPr>
       </w:pPr>
-      <w:r>
-        <w:rPr>
-          <w:rFonts w:ascii="Arial" w:hAnsi="Arial" w:cs="Arial"/>
-        </w:rPr>
-        <w:t>Verde: cabeçalho do primeiro grupo. O cabeçalho é impresso sempre que o valor dos grupos é alterado, quando comparado à linha anterior</w:t>
-      </w:r>
-      <w:r>
-        <w:rPr>
-          <w:rFonts w:ascii="Arial" w:hAnsi="Arial" w:cs="Arial"/>
-        </w:rPr>
-        <w:t>.</w:t>
+      <w:proofErr w:type="spellStart"/>
+      <w:r>
+        <w:rPr>
+          <w:rFonts w:ascii="Arial" w:hAnsi="Arial" w:cs="Arial"/>
+        </w:rPr>
+        <w:t>Group</w:t>
+      </w:r>
+      <w:proofErr w:type="spellEnd"/>
+      <w:r>
+        <w:rPr>
+          <w:rFonts w:ascii="Arial" w:hAnsi="Arial" w:cs="Arial"/>
+        </w:rPr>
+        <w:t xml:space="preserve"> Header (cabeçalho do grupo): referente ao primeiro grupo. Impresso sempre que o valor dos grupos é alterado, quando comparado à linha anterior. </w:t>
       </w:r>
     </w:p>
     <w:p>
@@ -2275,17 +2592,19 @@
           <w:rFonts w:ascii="Arial" w:hAnsi="Arial" w:cs="Arial"/>
         </w:rPr>
       </w:pPr>
-      <w:r>
-        <w:rPr>
-          <w:rFonts w:ascii="Arial" w:hAnsi="Arial" w:cs="Arial"/>
-        </w:rPr>
-        <w:t>Laranja: cabeçalho do segundo grupo. O cabeçalho é impresso sempre que o valor dos grupos é alterado, quando comparado à linha anterior</w:t>
-      </w:r>
-      <w:r>
-        <w:rPr>
-          <w:rFonts w:ascii="Arial" w:hAnsi="Arial" w:cs="Arial"/>
-        </w:rPr>
-        <w:t>.</w:t>
+      <w:proofErr w:type="spellStart"/>
+      <w:r>
+        <w:rPr>
+          <w:rFonts w:ascii="Arial" w:hAnsi="Arial" w:cs="Arial"/>
+        </w:rPr>
+        <w:t>Group</w:t>
+      </w:r>
+      <w:proofErr w:type="spellEnd"/>
+      <w:r>
+        <w:rPr>
+          <w:rFonts w:ascii="Arial" w:hAnsi="Arial" w:cs="Arial"/>
+        </w:rPr>
+        <w:t xml:space="preserve"> Header (cabeçalho do grupo): referente ao segundo grupo.</w:t>
       </w:r>
     </w:p>
     <w:p>
@@ -2301,11 +2620,19 @@
           <w:rFonts w:ascii="Arial" w:hAnsi="Arial" w:cs="Arial"/>
         </w:rPr>
       </w:pPr>
-      <w:r>
-        <w:rPr>
-          <w:rFonts w:ascii="Arial" w:hAnsi="Arial" w:cs="Arial"/>
-        </w:rPr>
-        <w:t>Vermelho: O cabeçalho de detalhes. Essa faixa é sempre impressa antes de qualquer faixa de detalhe ser impressa.</w:t>
+      <w:proofErr w:type="spellStart"/>
+      <w:r>
+        <w:rPr>
+          <w:rFonts w:ascii="Arial" w:hAnsi="Arial" w:cs="Arial"/>
+        </w:rPr>
+        <w:t>Details</w:t>
+      </w:r>
+      <w:proofErr w:type="spellEnd"/>
+      <w:r>
+        <w:rPr>
+          <w:rFonts w:ascii="Arial" w:hAnsi="Arial" w:cs="Arial"/>
+        </w:rPr>
+        <w:t xml:space="preserve"> Header (cabeçalho de detalhes): impressa sempre antes de qualquer faixa de detalhe ser impressa. </w:t>
       </w:r>
     </w:p>
     <w:p>
@@ -2321,17 +2648,19 @@
           <w:rFonts w:ascii="Arial" w:hAnsi="Arial" w:cs="Arial"/>
         </w:rPr>
       </w:pPr>
-      <w:r>
-        <w:rPr>
-          <w:rFonts w:ascii="Arial" w:hAnsi="Arial" w:cs="Arial"/>
-        </w:rPr>
-        <w:t>Cinza: A faixa do item. Essa faixa é impressa para cada linha disponível na tabela de dados</w:t>
-      </w:r>
-      <w:r>
-        <w:rPr>
-          <w:rFonts w:ascii="Arial" w:hAnsi="Arial" w:cs="Arial"/>
-        </w:rPr>
-        <w:t>.</w:t>
+      <w:proofErr w:type="spellStart"/>
+      <w:r>
+        <w:rPr>
+          <w:rFonts w:ascii="Arial" w:hAnsi="Arial" w:cs="Arial"/>
+        </w:rPr>
+        <w:t>Details</w:t>
+      </w:r>
+      <w:proofErr w:type="spellEnd"/>
+      <w:r>
+        <w:rPr>
+          <w:rFonts w:ascii="Arial" w:hAnsi="Arial" w:cs="Arial"/>
+        </w:rPr>
+        <w:t xml:space="preserve"> (detalhes/itens): impressa para cada linha disponível na tabela de dados. </w:t>
       </w:r>
     </w:p>
     <w:p>
@@ -2347,11 +2676,33 @@
           <w:rFonts w:ascii="Arial" w:hAnsi="Arial" w:cs="Arial"/>
         </w:rPr>
       </w:pPr>
-      <w:r>
-        <w:rPr>
-          <w:rFonts w:ascii="Arial" w:hAnsi="Arial" w:cs="Arial"/>
-        </w:rPr>
-        <w:t>Vermelho escuro: o rodapé de detalhes. Isso é impresso depois que as faixas de detalhes são impressas.</w:t>
+      <w:proofErr w:type="spellStart"/>
+      <w:r>
+        <w:rPr>
+          <w:rFonts w:ascii="Arial" w:hAnsi="Arial" w:cs="Arial"/>
+        </w:rPr>
+        <w:t>Details</w:t>
+      </w:r>
+      <w:proofErr w:type="spellEnd"/>
+      <w:r>
+        <w:rPr>
+          <w:rFonts w:ascii="Arial" w:hAnsi="Arial" w:cs="Arial"/>
+        </w:rPr>
+        <w:t xml:space="preserve"> </w:t>
+      </w:r>
+      <w:proofErr w:type="spellStart"/>
+      <w:r>
+        <w:rPr>
+          <w:rFonts w:ascii="Arial" w:hAnsi="Arial" w:cs="Arial"/>
+        </w:rPr>
+        <w:t>Footer</w:t>
+      </w:r>
+      <w:proofErr w:type="spellEnd"/>
+      <w:r>
+        <w:rPr>
+          <w:rFonts w:ascii="Arial" w:hAnsi="Arial" w:cs="Arial"/>
+        </w:rPr>
+        <w:t xml:space="preserve"> (rodapé de detalhes): impresso depois que as faixas de detalhes são impressas. </w:t>
       </w:r>
     </w:p>
     <w:p>
@@ -2372,14 +2723,28 @@
         <w:rPr>
           <w:rFonts w:ascii="Arial" w:hAnsi="Arial" w:cs="Arial"/>
         </w:rPr>
-        <w:t>Dark</w:t>
-      </w:r>
-      <w:proofErr w:type="spellEnd"/>
-      <w:r>
-        <w:rPr>
-          <w:rFonts w:ascii="Arial" w:hAnsi="Arial" w:cs="Arial"/>
-        </w:rPr>
-        <w:t>-Orange: O rodapé do segundo grupo.</w:t>
+        <w:t>Group</w:t>
+      </w:r>
+      <w:proofErr w:type="spellEnd"/>
+      <w:r>
+        <w:rPr>
+          <w:rFonts w:ascii="Arial" w:hAnsi="Arial" w:cs="Arial"/>
+        </w:rPr>
+        <w:t xml:space="preserve"> </w:t>
+      </w:r>
+      <w:proofErr w:type="spellStart"/>
+      <w:r>
+        <w:rPr>
+          <w:rFonts w:ascii="Arial" w:hAnsi="Arial" w:cs="Arial"/>
+        </w:rPr>
+        <w:t>Footer</w:t>
+      </w:r>
+      <w:proofErr w:type="spellEnd"/>
+      <w:r>
+        <w:rPr>
+          <w:rFonts w:ascii="Arial" w:hAnsi="Arial" w:cs="Arial"/>
+        </w:rPr>
+        <w:t xml:space="preserve"> (rodapé do grupo): referente ao primeiro grupo. Impresso depois que as faixas de detalhes são impressas. </w:t>
       </w:r>
     </w:p>
     <w:p>
@@ -2400,14 +2765,28 @@
         <w:rPr>
           <w:rFonts w:ascii="Arial" w:hAnsi="Arial" w:cs="Arial"/>
         </w:rPr>
-        <w:t>Dark</w:t>
-      </w:r>
-      <w:proofErr w:type="spellEnd"/>
-      <w:r>
-        <w:rPr>
-          <w:rFonts w:ascii="Arial" w:hAnsi="Arial" w:cs="Arial"/>
-        </w:rPr>
-        <w:t>-Green: O cabeçalho do primeiro grupo.</w:t>
+        <w:t>Group</w:t>
+      </w:r>
+      <w:proofErr w:type="spellEnd"/>
+      <w:r>
+        <w:rPr>
+          <w:rFonts w:ascii="Arial" w:hAnsi="Arial" w:cs="Arial"/>
+        </w:rPr>
+        <w:t xml:space="preserve"> </w:t>
+      </w:r>
+      <w:proofErr w:type="spellStart"/>
+      <w:r>
+        <w:rPr>
+          <w:rFonts w:ascii="Arial" w:hAnsi="Arial" w:cs="Arial"/>
+        </w:rPr>
+        <w:t>Footer</w:t>
+      </w:r>
+      <w:proofErr w:type="spellEnd"/>
+      <w:r>
+        <w:rPr>
+          <w:rFonts w:ascii="Arial" w:hAnsi="Arial" w:cs="Arial"/>
+        </w:rPr>
+        <w:t xml:space="preserve"> (rodapé do grupo): referente ao segundo grupo. </w:t>
       </w:r>
     </w:p>
     <w:p>
@@ -2427,13 +2806,21 @@
         <w:rPr>
           <w:rFonts w:ascii="Arial" w:hAnsi="Arial" w:cs="Arial"/>
         </w:rPr>
-        <w:t>Turquesa: a faixa de rodapé do relatório. Esta faixa é impressa uma vez no final do relatório</w:t>
-      </w:r>
-      <w:r>
-        <w:rPr>
-          <w:rFonts w:ascii="Arial" w:hAnsi="Arial" w:cs="Arial"/>
-        </w:rPr>
-        <w:t>.</w:t>
+        <w:t xml:space="preserve">Report </w:t>
+      </w:r>
+      <w:proofErr w:type="spellStart"/>
+      <w:r>
+        <w:rPr>
+          <w:rFonts w:ascii="Arial" w:hAnsi="Arial" w:cs="Arial"/>
+        </w:rPr>
+        <w:t>Footer</w:t>
+      </w:r>
+      <w:proofErr w:type="spellEnd"/>
+      <w:r>
+        <w:rPr>
+          <w:rFonts w:ascii="Arial" w:hAnsi="Arial" w:cs="Arial"/>
+        </w:rPr>
+        <w:t xml:space="preserve"> (rodapé do relatório): impressa uma vez no final do relatório.</w:t>
       </w:r>
     </w:p>
     <w:p>
@@ -2453,13 +2840,7 @@
         <w:rPr>
           <w:rFonts w:ascii="Arial" w:hAnsi="Arial" w:cs="Arial"/>
         </w:rPr>
-        <w:t>Azul escuro: a faixa de rodapé da página. Esta faixa é impressa uma vez na parte inferior de cada página</w:t>
-      </w:r>
-      <w:r>
-        <w:rPr>
-          <w:rFonts w:ascii="Arial" w:hAnsi="Arial" w:cs="Arial"/>
-        </w:rPr>
-        <w:t>.</w:t>
+        <w:t>Page Header (rodapé da página): impressa uma vez na parte inferior de cada página.</w:t>
       </w:r>
     </w:p>
     <w:p>
@@ -2481,6 +2862,16 @@
     </w:p>
     <w:p>
       <w:pPr>
+        <w:spacing w:before="120" w:after="120" w:line="360" w:lineRule="auto"/>
+        <w:ind w:firstLine="360"/>
+        <w:jc w:val="both"/>
+        <w:rPr>
+          <w:rFonts w:ascii="Arial" w:hAnsi="Arial" w:cs="Arial"/>
+        </w:rPr>
+      </w:pPr>
+    </w:p>
+    <w:p>
+      <w:pPr>
         <w:pStyle w:val="ListParagraph"/>
         <w:numPr>
           <w:ilvl w:val="0"/>
@@ -2505,6 +2896,18 @@
     </w:p>
     <w:p>
       <w:pPr>
+        <w:pStyle w:val="ListParagraph"/>
+        <w:spacing w:before="120" w:after="120" w:line="360" w:lineRule="auto"/>
+        <w:jc w:val="both"/>
+        <w:rPr>
+          <w:rFonts w:ascii="Arial" w:hAnsi="Arial" w:cs="Arial"/>
+          <w:b/>
+          <w:bCs/>
+        </w:rPr>
+      </w:pPr>
+    </w:p>
+    <w:p>
+      <w:pPr>
         <w:spacing w:before="120" w:after="120" w:line="360" w:lineRule="auto"/>
         <w:ind w:firstLine="360"/>
         <w:jc w:val="both"/>
@@ -2692,6 +3095,17 @@
     </w:p>
     <w:p>
       <w:pPr>
+        <w:spacing w:before="120" w:after="120" w:line="360" w:lineRule="auto"/>
+        <w:jc w:val="both"/>
+        <w:rPr>
+          <w:rFonts w:ascii="Arial" w:hAnsi="Arial" w:cs="Arial"/>
+          <w:b/>
+          <w:bCs/>
+        </w:rPr>
+      </w:pPr>
+    </w:p>
+    <w:p>
+      <w:pPr>
         <w:pStyle w:val="ListParagraph"/>
         <w:numPr>
           <w:ilvl w:val="0"/>
@@ -2931,6 +3345,16 @@
     <w:p>
       <w:pPr>
         <w:pStyle w:val="ListParagraph"/>
+        <w:spacing w:before="120" w:after="120" w:line="360" w:lineRule="auto"/>
+        <w:jc w:val="both"/>
+        <w:rPr>
+          <w:rFonts w:ascii="Arial" w:hAnsi="Arial" w:cs="Arial"/>
+        </w:rPr>
+      </w:pPr>
+    </w:p>
+    <w:p>
+      <w:pPr>
+        <w:pStyle w:val="ListParagraph"/>
         <w:numPr>
           <w:ilvl w:val="0"/>
           <w:numId w:val="21"/>
@@ -2946,6 +3370,7 @@
         <w:rPr>
           <w:rFonts w:ascii="Arial" w:hAnsi="Arial" w:cs="Arial"/>
         </w:rPr>
+        <w:lastRenderedPageBreak/>
         <w:t>Resource</w:t>
       </w:r>
       <w:proofErr w:type="spellEnd"/>
@@ -2967,618 +3392,666 @@
         <w:rPr>
           <w:rFonts w:ascii="Arial" w:hAnsi="Arial" w:cs="Arial"/>
         </w:rPr>
-        <w:t xml:space="preserve">: Cadeia de caracteres de texto dinâmica que mapeia para um pacote de recursos, permitindo localizar qualquer campo de banco de dados. Isso é particularmente útil quando você tem vários campos para vários idiomas </w:t>
-      </w:r>
-      <w:r>
-        <w:rPr>
-          <w:rFonts w:ascii="Arial" w:hAnsi="Arial" w:cs="Arial"/>
+        <w:t>: Cadeia de caracteres de texto dinâmica que mapeia para um pacote de recursos, permitindo localizar qualquer campo de banco de dados. Isso é particularmente útil quando você tem vários campos para vários idiomas e precisa implementar algum tipo de lógica para escolher entre eles com base na localidade.</w:t>
+      </w:r>
+    </w:p>
+    <w:p>
+      <w:pPr>
+        <w:pStyle w:val="ListParagraph"/>
+        <w:numPr>
+          <w:ilvl w:val="0"/>
+          <w:numId w:val="21"/>
+        </w:numPr>
+        <w:spacing w:before="120" w:after="120" w:line="360" w:lineRule="auto"/>
+        <w:jc w:val="both"/>
+        <w:rPr>
+          <w:rFonts w:ascii="Arial" w:hAnsi="Arial" w:cs="Arial"/>
+        </w:rPr>
+      </w:pPr>
+      <w:proofErr w:type="spellStart"/>
+      <w:r>
+        <w:rPr>
+          <w:rFonts w:ascii="Arial" w:hAnsi="Arial" w:cs="Arial"/>
+        </w:rPr>
+        <w:t>Resource</w:t>
+      </w:r>
+      <w:proofErr w:type="spellEnd"/>
+      <w:r>
+        <w:rPr>
+          <w:rFonts w:ascii="Arial" w:hAnsi="Arial" w:cs="Arial"/>
+        </w:rPr>
+        <w:t xml:space="preserve"> </w:t>
+      </w:r>
+      <w:proofErr w:type="spellStart"/>
+      <w:r>
+        <w:rPr>
+          <w:rFonts w:ascii="Arial" w:hAnsi="Arial" w:cs="Arial"/>
+        </w:rPr>
+        <w:t>message</w:t>
+      </w:r>
+      <w:proofErr w:type="spellEnd"/>
+      <w:r>
+        <w:rPr>
+          <w:rFonts w:ascii="Arial" w:hAnsi="Arial" w:cs="Arial"/>
+        </w:rPr>
+        <w:t>: Cadeia de texto dinâmica que concatena dados de vários tipos e mapeia dinamicamente para um pacote de recursos, permitindo localizar um relatório com base na localidade.</w:t>
+      </w:r>
+    </w:p>
+    <w:p>
+      <w:pPr>
+        <w:pStyle w:val="ListParagraph"/>
+        <w:numPr>
+          <w:ilvl w:val="0"/>
+          <w:numId w:val="21"/>
+        </w:numPr>
+        <w:spacing w:before="120" w:after="120" w:line="360" w:lineRule="auto"/>
+        <w:jc w:val="both"/>
+        <w:rPr>
+          <w:rFonts w:ascii="Arial" w:hAnsi="Arial" w:cs="Arial"/>
+        </w:rPr>
+      </w:pPr>
+      <w:proofErr w:type="spellStart"/>
+      <w:r>
+        <w:rPr>
+          <w:rFonts w:ascii="Arial" w:hAnsi="Arial" w:cs="Arial"/>
+        </w:rPr>
+        <w:t>Image</w:t>
+      </w:r>
+      <w:proofErr w:type="spellEnd"/>
+      <w:r>
+        <w:rPr>
+          <w:rFonts w:ascii="Arial" w:hAnsi="Arial" w:cs="Arial"/>
+        </w:rPr>
+        <w:t xml:space="preserve"> </w:t>
+      </w:r>
+      <w:proofErr w:type="spellStart"/>
+      <w:r>
+        <w:rPr>
+          <w:rFonts w:ascii="Arial" w:hAnsi="Arial" w:cs="Arial"/>
+        </w:rPr>
+        <w:t>field</w:t>
+      </w:r>
+      <w:proofErr w:type="spellEnd"/>
+      <w:r>
+        <w:rPr>
+          <w:rFonts w:ascii="Arial" w:hAnsi="Arial" w:cs="Arial"/>
+        </w:rPr>
+        <w:t>: Uma referência a uma imagem armazenada em um banco de dados.</w:t>
+      </w:r>
+    </w:p>
+    <w:p>
+      <w:pPr>
+        <w:pStyle w:val="ListParagraph"/>
+        <w:numPr>
+          <w:ilvl w:val="0"/>
+          <w:numId w:val="21"/>
+        </w:numPr>
+        <w:spacing w:before="120" w:after="120" w:line="360" w:lineRule="auto"/>
+        <w:jc w:val="both"/>
+        <w:rPr>
+          <w:rFonts w:ascii="Arial" w:hAnsi="Arial" w:cs="Arial"/>
+        </w:rPr>
+      </w:pPr>
+      <w:proofErr w:type="spellStart"/>
+      <w:r>
+        <w:rPr>
+          <w:rFonts w:ascii="Arial" w:hAnsi="Arial" w:cs="Arial"/>
+        </w:rPr>
+        <w:t>Image</w:t>
+      </w:r>
+      <w:proofErr w:type="spellEnd"/>
+      <w:r>
+        <w:rPr>
+          <w:rFonts w:ascii="Arial" w:hAnsi="Arial" w:cs="Arial"/>
+        </w:rPr>
+        <w:t>: Uma imagem estática é incorporada a um relatório a partir de um local ac</w:t>
+      </w:r>
+      <w:r>
+        <w:rPr>
+          <w:rFonts w:ascii="Arial" w:hAnsi="Arial" w:cs="Arial"/>
+        </w:rPr>
+        <w:t>es</w:t>
+      </w:r>
+      <w:r>
+        <w:rPr>
+          <w:rFonts w:ascii="Arial" w:hAnsi="Arial" w:cs="Arial"/>
+        </w:rPr>
+        <w:t>sível.</w:t>
+      </w:r>
+    </w:p>
+    <w:p>
+      <w:pPr>
+        <w:pStyle w:val="ListParagraph"/>
+        <w:numPr>
+          <w:ilvl w:val="0"/>
+          <w:numId w:val="21"/>
+        </w:numPr>
+        <w:spacing w:before="120" w:after="120" w:line="360" w:lineRule="auto"/>
+        <w:jc w:val="both"/>
+        <w:rPr>
+          <w:rFonts w:ascii="Arial" w:hAnsi="Arial" w:cs="Arial"/>
+        </w:rPr>
+      </w:pPr>
+      <w:proofErr w:type="spellStart"/>
+      <w:r>
+        <w:rPr>
+          <w:rFonts w:ascii="Arial" w:hAnsi="Arial" w:cs="Arial"/>
+        </w:rPr>
+        <w:t>Ellipse</w:t>
+      </w:r>
+      <w:proofErr w:type="spellEnd"/>
+      <w:r>
+        <w:rPr>
+          <w:rFonts w:ascii="Arial" w:hAnsi="Arial" w:cs="Arial"/>
+        </w:rPr>
+        <w:t>: Um elemento gráfico vetorial sem ângulos</w:t>
+      </w:r>
+    </w:p>
+    <w:p>
+      <w:pPr>
+        <w:pStyle w:val="ListParagraph"/>
+        <w:numPr>
+          <w:ilvl w:val="0"/>
+          <w:numId w:val="21"/>
+        </w:numPr>
+        <w:spacing w:before="120" w:after="120" w:line="360" w:lineRule="auto"/>
+        <w:jc w:val="both"/>
+        <w:rPr>
+          <w:rFonts w:ascii="Arial" w:hAnsi="Arial" w:cs="Arial"/>
+        </w:rPr>
+      </w:pPr>
+      <w:proofErr w:type="spellStart"/>
+      <w:r>
+        <w:rPr>
+          <w:rFonts w:ascii="Arial" w:hAnsi="Arial" w:cs="Arial"/>
+        </w:rPr>
+        <w:t>Rectangle</w:t>
+      </w:r>
+      <w:proofErr w:type="spellEnd"/>
+      <w:r>
+        <w:rPr>
+          <w:rFonts w:ascii="Arial" w:hAnsi="Arial" w:cs="Arial"/>
+        </w:rPr>
+        <w:t>: Um elemento gráfico vetorial na forma de um retângulo.</w:t>
+      </w:r>
+    </w:p>
+    <w:p>
+      <w:pPr>
+        <w:pStyle w:val="ListParagraph"/>
+        <w:numPr>
+          <w:ilvl w:val="0"/>
+          <w:numId w:val="21"/>
+        </w:numPr>
+        <w:spacing w:before="120" w:after="120" w:line="360" w:lineRule="auto"/>
+        <w:jc w:val="both"/>
+        <w:rPr>
+          <w:rFonts w:ascii="Arial" w:hAnsi="Arial" w:cs="Arial"/>
+        </w:rPr>
+      </w:pPr>
+      <w:r>
+        <w:rPr>
+          <w:rFonts w:ascii="Arial" w:hAnsi="Arial" w:cs="Arial"/>
+        </w:rPr>
+        <w:t xml:space="preserve">Horizontal </w:t>
+      </w:r>
+      <w:proofErr w:type="spellStart"/>
+      <w:r>
+        <w:rPr>
+          <w:rFonts w:ascii="Arial" w:hAnsi="Arial" w:cs="Arial"/>
+        </w:rPr>
+        <w:t>line</w:t>
+      </w:r>
+      <w:proofErr w:type="spellEnd"/>
+      <w:r>
+        <w:rPr>
+          <w:rFonts w:ascii="Arial" w:hAnsi="Arial" w:cs="Arial"/>
+        </w:rPr>
+        <w:t>: Um segmento de linha gráfica vetorial, desenhado horizontalmente.</w:t>
+      </w:r>
+    </w:p>
+    <w:p>
+      <w:pPr>
+        <w:pStyle w:val="ListParagraph"/>
+        <w:numPr>
+          <w:ilvl w:val="0"/>
+          <w:numId w:val="21"/>
+        </w:numPr>
+        <w:spacing w:before="120" w:after="120" w:line="360" w:lineRule="auto"/>
+        <w:jc w:val="both"/>
+        <w:rPr>
+          <w:rFonts w:ascii="Arial" w:hAnsi="Arial" w:cs="Arial"/>
+        </w:rPr>
+      </w:pPr>
+      <w:r>
+        <w:rPr>
+          <w:rFonts w:ascii="Arial" w:hAnsi="Arial" w:cs="Arial"/>
+        </w:rPr>
+        <w:t xml:space="preserve">Vertical </w:t>
+      </w:r>
+      <w:proofErr w:type="spellStart"/>
+      <w:r>
+        <w:rPr>
+          <w:rFonts w:ascii="Arial" w:hAnsi="Arial" w:cs="Arial"/>
+        </w:rPr>
+        <w:t>line</w:t>
+      </w:r>
+      <w:proofErr w:type="spellEnd"/>
+      <w:r>
+        <w:rPr>
+          <w:rFonts w:ascii="Arial" w:hAnsi="Arial" w:cs="Arial"/>
+        </w:rPr>
+        <w:t>: Um segmento de linha gráfica vetorial, desenhado verticalmente.</w:t>
+      </w:r>
+    </w:p>
+    <w:p>
+      <w:pPr>
+        <w:pStyle w:val="ListParagraph"/>
+        <w:numPr>
+          <w:ilvl w:val="0"/>
+          <w:numId w:val="21"/>
+        </w:numPr>
+        <w:spacing w:before="120" w:after="120" w:line="360" w:lineRule="auto"/>
+        <w:jc w:val="both"/>
+        <w:rPr>
+          <w:rFonts w:ascii="Arial" w:hAnsi="Arial" w:cs="Arial"/>
+        </w:rPr>
+      </w:pPr>
+      <w:proofErr w:type="spellStart"/>
+      <w:r>
+        <w:rPr>
+          <w:rFonts w:ascii="Arial" w:hAnsi="Arial" w:cs="Arial"/>
+        </w:rPr>
+        <w:t>Survey</w:t>
+      </w:r>
+      <w:proofErr w:type="spellEnd"/>
+      <w:r>
+        <w:rPr>
+          <w:rFonts w:ascii="Arial" w:hAnsi="Arial" w:cs="Arial"/>
+        </w:rPr>
+        <w:t xml:space="preserve"> </w:t>
+      </w:r>
+      <w:proofErr w:type="spellStart"/>
+      <w:r>
+        <w:rPr>
+          <w:rFonts w:ascii="Arial" w:hAnsi="Arial" w:cs="Arial"/>
+        </w:rPr>
+        <w:t>scale</w:t>
+      </w:r>
+      <w:proofErr w:type="spellEnd"/>
+      <w:r>
+        <w:rPr>
+          <w:rFonts w:ascii="Arial" w:hAnsi="Arial" w:cs="Arial"/>
+        </w:rPr>
+        <w:t>: Um elemento gráfico de escala deslizante simples.</w:t>
+      </w:r>
+    </w:p>
+    <w:p>
+      <w:pPr>
+        <w:pStyle w:val="ListParagraph"/>
+        <w:numPr>
+          <w:ilvl w:val="0"/>
+          <w:numId w:val="21"/>
+        </w:numPr>
+        <w:spacing w:before="120" w:after="120" w:line="360" w:lineRule="auto"/>
+        <w:jc w:val="both"/>
+        <w:rPr>
+          <w:rFonts w:ascii="Arial" w:hAnsi="Arial" w:cs="Arial"/>
+        </w:rPr>
+      </w:pPr>
+      <w:r>
+        <w:rPr>
+          <w:rFonts w:ascii="Arial" w:hAnsi="Arial" w:cs="Arial"/>
+        </w:rPr>
+        <w:t>Chart: Um gráfico que mostra os resultados da consulta.</w:t>
+      </w:r>
+    </w:p>
+    <w:p>
+      <w:pPr>
+        <w:pStyle w:val="ListParagraph"/>
+        <w:numPr>
+          <w:ilvl w:val="0"/>
+          <w:numId w:val="21"/>
+        </w:numPr>
+        <w:spacing w:before="120" w:after="120" w:line="360" w:lineRule="auto"/>
+        <w:jc w:val="both"/>
+        <w:rPr>
+          <w:rFonts w:ascii="Arial" w:hAnsi="Arial" w:cs="Arial"/>
+        </w:rPr>
+      </w:pPr>
+      <w:proofErr w:type="spellStart"/>
+      <w:r>
+        <w:rPr>
+          <w:rFonts w:ascii="Arial" w:hAnsi="Arial" w:cs="Arial"/>
+        </w:rPr>
+        <w:t>Simple</w:t>
+      </w:r>
+      <w:proofErr w:type="spellEnd"/>
+      <w:r>
+        <w:rPr>
+          <w:rFonts w:ascii="Arial" w:hAnsi="Arial" w:cs="Arial"/>
+        </w:rPr>
+        <w:t xml:space="preserve"> </w:t>
+      </w:r>
+      <w:proofErr w:type="spellStart"/>
+      <w:r>
+        <w:rPr>
+          <w:rFonts w:ascii="Arial" w:hAnsi="Arial" w:cs="Arial"/>
+        </w:rPr>
+        <w:t>barcodes</w:t>
+      </w:r>
+      <w:proofErr w:type="spellEnd"/>
+      <w:r>
+        <w:rPr>
+          <w:rFonts w:ascii="Arial" w:hAnsi="Arial" w:cs="Arial"/>
+        </w:rPr>
+        <w:t>: Um elemento gráfico de código de barras.</w:t>
+      </w:r>
+    </w:p>
+    <w:p>
+      <w:pPr>
+        <w:pStyle w:val="ListParagraph"/>
+        <w:numPr>
+          <w:ilvl w:val="0"/>
+          <w:numId w:val="21"/>
+        </w:numPr>
+        <w:spacing w:before="120" w:after="120" w:line="360" w:lineRule="auto"/>
+        <w:jc w:val="both"/>
+        <w:rPr>
+          <w:rFonts w:ascii="Arial" w:hAnsi="Arial" w:cs="Arial"/>
+        </w:rPr>
+      </w:pPr>
+      <w:r>
+        <w:rPr>
+          <w:rFonts w:ascii="Arial" w:hAnsi="Arial" w:cs="Arial"/>
+        </w:rPr>
+        <w:t xml:space="preserve">Bar </w:t>
+      </w:r>
+      <w:proofErr w:type="spellStart"/>
+      <w:r>
+        <w:rPr>
+          <w:rFonts w:ascii="Arial" w:hAnsi="Arial" w:cs="Arial"/>
+        </w:rPr>
+        <w:t>sparkline</w:t>
+      </w:r>
+      <w:proofErr w:type="spellEnd"/>
+      <w:r>
+        <w:rPr>
+          <w:rFonts w:ascii="Arial" w:hAnsi="Arial" w:cs="Arial"/>
+        </w:rPr>
+        <w:t xml:space="preserve">: Um elemento gráfico de </w:t>
+      </w:r>
+      <w:proofErr w:type="spellStart"/>
+      <w:r>
+        <w:rPr>
+          <w:rFonts w:ascii="Arial" w:hAnsi="Arial" w:cs="Arial"/>
+        </w:rPr>
+        <w:t>minigráfico</w:t>
+      </w:r>
+      <w:proofErr w:type="spellEnd"/>
+      <w:r>
+        <w:rPr>
+          <w:rFonts w:ascii="Arial" w:hAnsi="Arial" w:cs="Arial"/>
+        </w:rPr>
+        <w:t xml:space="preserve"> de barras.</w:t>
+      </w:r>
+    </w:p>
+    <w:p>
+      <w:pPr>
+        <w:pStyle w:val="ListParagraph"/>
+        <w:numPr>
+          <w:ilvl w:val="0"/>
+          <w:numId w:val="21"/>
+        </w:numPr>
+        <w:spacing w:before="120" w:after="120" w:line="360" w:lineRule="auto"/>
+        <w:jc w:val="both"/>
+        <w:rPr>
+          <w:rFonts w:ascii="Arial" w:hAnsi="Arial" w:cs="Arial"/>
+        </w:rPr>
+      </w:pPr>
+      <w:proofErr w:type="spellStart"/>
+      <w:r>
+        <w:rPr>
+          <w:rFonts w:ascii="Arial" w:hAnsi="Arial" w:cs="Arial"/>
+        </w:rPr>
+        <w:t>Line</w:t>
+      </w:r>
+      <w:proofErr w:type="spellEnd"/>
+      <w:r>
+        <w:rPr>
+          <w:rFonts w:ascii="Arial" w:hAnsi="Arial" w:cs="Arial"/>
+        </w:rPr>
+        <w:t xml:space="preserve"> </w:t>
+      </w:r>
+      <w:proofErr w:type="spellStart"/>
+      <w:r>
+        <w:rPr>
+          <w:rFonts w:ascii="Arial" w:hAnsi="Arial" w:cs="Arial"/>
+        </w:rPr>
+        <w:t>sparkline</w:t>
+      </w:r>
+      <w:proofErr w:type="spellEnd"/>
+      <w:r>
+        <w:rPr>
+          <w:rFonts w:ascii="Arial" w:hAnsi="Arial" w:cs="Arial"/>
+        </w:rPr>
+        <w:t xml:space="preserve">: Um elemento gráfico de </w:t>
+      </w:r>
+      <w:proofErr w:type="spellStart"/>
+      <w:r>
+        <w:rPr>
+          <w:rFonts w:ascii="Arial" w:hAnsi="Arial" w:cs="Arial"/>
+        </w:rPr>
+        <w:t>minigráfico</w:t>
+      </w:r>
+      <w:proofErr w:type="spellEnd"/>
+      <w:r>
+        <w:rPr>
+          <w:rFonts w:ascii="Arial" w:hAnsi="Arial" w:cs="Arial"/>
+        </w:rPr>
+        <w:t xml:space="preserve"> de linha.</w:t>
+      </w:r>
+    </w:p>
+    <w:p>
+      <w:pPr>
+        <w:pStyle w:val="ListParagraph"/>
+        <w:numPr>
+          <w:ilvl w:val="0"/>
+          <w:numId w:val="21"/>
+        </w:numPr>
+        <w:spacing w:before="120" w:after="120" w:line="360" w:lineRule="auto"/>
+        <w:jc w:val="both"/>
+        <w:rPr>
+          <w:rFonts w:ascii="Arial" w:hAnsi="Arial" w:cs="Arial"/>
+        </w:rPr>
+      </w:pPr>
+      <w:r>
+        <w:rPr>
+          <w:rFonts w:ascii="Arial" w:hAnsi="Arial" w:cs="Arial"/>
+        </w:rPr>
+        <w:t xml:space="preserve">Pie </w:t>
+      </w:r>
+      <w:proofErr w:type="spellStart"/>
+      <w:r>
+        <w:rPr>
+          <w:rFonts w:ascii="Arial" w:hAnsi="Arial" w:cs="Arial"/>
+        </w:rPr>
+        <w:t>sparkline</w:t>
+      </w:r>
+      <w:proofErr w:type="spellEnd"/>
+      <w:r>
+        <w:rPr>
+          <w:rFonts w:ascii="Arial" w:hAnsi="Arial" w:cs="Arial"/>
+        </w:rPr>
+        <w:t xml:space="preserve">: Um elemento gráfico de </w:t>
+      </w:r>
+      <w:proofErr w:type="spellStart"/>
+      <w:r>
+        <w:rPr>
+          <w:rFonts w:ascii="Arial" w:hAnsi="Arial" w:cs="Arial"/>
+        </w:rPr>
+        <w:t>minigráfico</w:t>
+      </w:r>
+      <w:proofErr w:type="spellEnd"/>
+      <w:r>
+        <w:rPr>
+          <w:rFonts w:ascii="Arial" w:hAnsi="Arial" w:cs="Arial"/>
+        </w:rPr>
+        <w:t xml:space="preserve"> de </w:t>
+      </w:r>
+      <w:r>
+        <w:rPr>
+          <w:rFonts w:ascii="Arial" w:hAnsi="Arial" w:cs="Arial"/>
+        </w:rPr>
+        <w:t>torta/pizza</w:t>
+      </w:r>
+      <w:r>
+        <w:rPr>
+          <w:rFonts w:ascii="Arial" w:hAnsi="Arial" w:cs="Arial"/>
+        </w:rPr>
+        <w:t>.</w:t>
+      </w:r>
+    </w:p>
+    <w:p>
+      <w:pPr>
+        <w:pStyle w:val="ListParagraph"/>
+        <w:numPr>
+          <w:ilvl w:val="0"/>
+          <w:numId w:val="21"/>
+        </w:numPr>
+        <w:spacing w:before="120" w:after="120" w:line="360" w:lineRule="auto"/>
+        <w:jc w:val="both"/>
+        <w:rPr>
+          <w:rFonts w:ascii="Arial" w:hAnsi="Arial" w:cs="Arial"/>
+        </w:rPr>
+      </w:pPr>
+      <w:r>
+        <w:rPr>
+          <w:rFonts w:ascii="Arial" w:hAnsi="Arial" w:cs="Arial"/>
+        </w:rPr>
+        <w:t>Band: Um método de agrupamento de elementos.</w:t>
+      </w:r>
+    </w:p>
+    <w:p>
+      <w:pPr>
+        <w:pStyle w:val="ListParagraph"/>
+        <w:numPr>
+          <w:ilvl w:val="0"/>
+          <w:numId w:val="21"/>
+        </w:numPr>
+        <w:spacing w:before="120" w:after="120" w:line="360" w:lineRule="auto"/>
+        <w:jc w:val="both"/>
+        <w:rPr>
+          <w:rFonts w:ascii="Arial" w:hAnsi="Arial" w:cs="Arial"/>
+        </w:rPr>
+      </w:pPr>
+      <w:r>
+        <w:rPr>
+          <w:rFonts w:ascii="Arial" w:hAnsi="Arial" w:cs="Arial"/>
+        </w:rPr>
+        <w:t xml:space="preserve">Sub </w:t>
+      </w:r>
+      <w:proofErr w:type="spellStart"/>
+      <w:r>
+        <w:rPr>
+          <w:rFonts w:ascii="Arial" w:hAnsi="Arial" w:cs="Arial"/>
+        </w:rPr>
+        <w:t>report:Um</w:t>
+      </w:r>
+      <w:proofErr w:type="spellEnd"/>
+      <w:r>
+        <w:rPr>
+          <w:rFonts w:ascii="Arial" w:hAnsi="Arial" w:cs="Arial"/>
+        </w:rPr>
+        <w:t xml:space="preserve"> elemento que faz referência a outro relatório.</w:t>
+      </w:r>
+    </w:p>
+    <w:p>
+      <w:pPr>
+        <w:pStyle w:val="ListParagraph"/>
+        <w:spacing w:before="120" w:after="120" w:line="360" w:lineRule="auto"/>
+        <w:jc w:val="both"/>
+        <w:rPr>
+          <w:rFonts w:ascii="Arial" w:hAnsi="Arial" w:cs="Arial"/>
+        </w:rPr>
+      </w:pPr>
+    </w:p>
+    <w:p>
+      <w:pPr>
+        <w:pStyle w:val="ListParagraph"/>
+        <w:spacing w:before="120" w:after="120" w:line="360" w:lineRule="auto"/>
+        <w:jc w:val="both"/>
+        <w:rPr>
+          <w:rFonts w:ascii="Arial" w:hAnsi="Arial" w:cs="Arial"/>
+        </w:rPr>
+      </w:pPr>
+    </w:p>
+    <w:p>
+      <w:pPr>
+        <w:pStyle w:val="ListParagraph"/>
+        <w:spacing w:before="120" w:after="120" w:line="360" w:lineRule="auto"/>
+        <w:jc w:val="both"/>
+        <w:rPr>
+          <w:rFonts w:ascii="Arial" w:hAnsi="Arial" w:cs="Arial"/>
+        </w:rPr>
+      </w:pPr>
+    </w:p>
+    <w:p>
+      <w:pPr>
+        <w:pStyle w:val="ListParagraph"/>
+        <w:spacing w:before="120" w:after="120" w:line="360" w:lineRule="auto"/>
+        <w:jc w:val="both"/>
+        <w:rPr>
+          <w:rFonts w:ascii="Arial" w:hAnsi="Arial" w:cs="Arial"/>
+        </w:rPr>
+      </w:pPr>
+    </w:p>
+    <w:p>
+      <w:pPr>
+        <w:spacing w:before="120" w:after="120" w:line="360" w:lineRule="auto"/>
+        <w:jc w:val="both"/>
+        <w:rPr>
+          <w:rFonts w:ascii="Arial" w:hAnsi="Arial" w:cs="Arial"/>
+        </w:rPr>
+      </w:pPr>
+    </w:p>
+    <w:p>
+      <w:pPr>
+        <w:spacing w:before="120" w:after="120" w:line="360" w:lineRule="auto"/>
+        <w:jc w:val="both"/>
+        <w:rPr>
+          <w:rFonts w:ascii="Arial" w:hAnsi="Arial" w:cs="Arial"/>
+        </w:rPr>
+      </w:pPr>
+    </w:p>
+    <w:p>
+      <w:pPr>
+        <w:pStyle w:val="ListParagraph"/>
+        <w:spacing w:before="120" w:after="120" w:line="360" w:lineRule="auto"/>
+        <w:jc w:val="both"/>
+        <w:rPr>
+          <w:rFonts w:ascii="Arial" w:hAnsi="Arial" w:cs="Arial"/>
+        </w:rPr>
+      </w:pPr>
+    </w:p>
+    <w:p>
+      <w:pPr>
+        <w:pStyle w:val="ListParagraph"/>
+        <w:spacing w:before="120" w:after="120" w:line="360" w:lineRule="auto"/>
+        <w:ind w:left="0"/>
+        <w:jc w:val="both"/>
+        <w:rPr>
+          <w:rFonts w:ascii="Arial" w:hAnsi="Arial" w:cs="Arial"/>
+          <w:b/>
+          <w:bCs/>
+        </w:rPr>
+      </w:pPr>
+      <w:r>
+        <w:rPr>
+          <w:rFonts w:ascii="Arial" w:hAnsi="Arial" w:cs="Arial"/>
+          <w:b/>
+          <w:bCs/>
         </w:rPr>
         <w:lastRenderedPageBreak/>
-        <w:t>e precisa implementar algum tipo de lógica para escolher entre eles com base na localidade.</w:t>
-      </w:r>
-    </w:p>
-    <w:p>
-      <w:pPr>
-        <w:pStyle w:val="ListParagraph"/>
-        <w:numPr>
-          <w:ilvl w:val="0"/>
-          <w:numId w:val="21"/>
-        </w:numPr>
-        <w:spacing w:before="120" w:after="120" w:line="360" w:lineRule="auto"/>
-        <w:jc w:val="both"/>
-        <w:rPr>
-          <w:rFonts w:ascii="Arial" w:hAnsi="Arial" w:cs="Arial"/>
-        </w:rPr>
-      </w:pPr>
-      <w:proofErr w:type="spellStart"/>
-      <w:r>
-        <w:rPr>
-          <w:rFonts w:ascii="Arial" w:hAnsi="Arial" w:cs="Arial"/>
-        </w:rPr>
-        <w:t>Resource</w:t>
-      </w:r>
-      <w:proofErr w:type="spellEnd"/>
-      <w:r>
-        <w:rPr>
-          <w:rFonts w:ascii="Arial" w:hAnsi="Arial" w:cs="Arial"/>
-        </w:rPr>
-        <w:t xml:space="preserve"> </w:t>
-      </w:r>
-      <w:proofErr w:type="spellStart"/>
-      <w:r>
-        <w:rPr>
-          <w:rFonts w:ascii="Arial" w:hAnsi="Arial" w:cs="Arial"/>
-        </w:rPr>
-        <w:t>message</w:t>
-      </w:r>
-      <w:proofErr w:type="spellEnd"/>
-      <w:r>
-        <w:rPr>
-          <w:rFonts w:ascii="Arial" w:hAnsi="Arial" w:cs="Arial"/>
-        </w:rPr>
-        <w:t>: Cadeia de texto dinâmica que concatena dados de vários tipos e mapeia dinamicamente para um pacote de recursos, permitindo localizar um relatório com base na localidade.</w:t>
-      </w:r>
-    </w:p>
-    <w:p>
-      <w:pPr>
-        <w:pStyle w:val="ListParagraph"/>
-        <w:numPr>
-          <w:ilvl w:val="0"/>
-          <w:numId w:val="21"/>
-        </w:numPr>
-        <w:spacing w:before="120" w:after="120" w:line="360" w:lineRule="auto"/>
-        <w:jc w:val="both"/>
-        <w:rPr>
-          <w:rFonts w:ascii="Arial" w:hAnsi="Arial" w:cs="Arial"/>
-        </w:rPr>
-      </w:pPr>
-      <w:proofErr w:type="spellStart"/>
-      <w:r>
-        <w:rPr>
-          <w:rFonts w:ascii="Arial" w:hAnsi="Arial" w:cs="Arial"/>
-        </w:rPr>
-        <w:t>Image</w:t>
-      </w:r>
-      <w:proofErr w:type="spellEnd"/>
-      <w:r>
-        <w:rPr>
-          <w:rFonts w:ascii="Arial" w:hAnsi="Arial" w:cs="Arial"/>
-        </w:rPr>
-        <w:t xml:space="preserve"> </w:t>
-      </w:r>
-      <w:proofErr w:type="spellStart"/>
-      <w:r>
-        <w:rPr>
-          <w:rFonts w:ascii="Arial" w:hAnsi="Arial" w:cs="Arial"/>
-        </w:rPr>
-        <w:t>field</w:t>
-      </w:r>
-      <w:proofErr w:type="spellEnd"/>
-      <w:r>
-        <w:rPr>
-          <w:rFonts w:ascii="Arial" w:hAnsi="Arial" w:cs="Arial"/>
-        </w:rPr>
-        <w:t>: Uma referência a uma imagem armazenada em um banco de dados.</w:t>
-      </w:r>
-    </w:p>
-    <w:p>
-      <w:pPr>
-        <w:pStyle w:val="ListParagraph"/>
-        <w:numPr>
-          <w:ilvl w:val="0"/>
-          <w:numId w:val="21"/>
-        </w:numPr>
-        <w:spacing w:before="120" w:after="120" w:line="360" w:lineRule="auto"/>
-        <w:jc w:val="both"/>
-        <w:rPr>
-          <w:rFonts w:ascii="Arial" w:hAnsi="Arial" w:cs="Arial"/>
-        </w:rPr>
-      </w:pPr>
-      <w:proofErr w:type="spellStart"/>
-      <w:r>
-        <w:rPr>
-          <w:rFonts w:ascii="Arial" w:hAnsi="Arial" w:cs="Arial"/>
-        </w:rPr>
-        <w:t>Image</w:t>
-      </w:r>
-      <w:proofErr w:type="spellEnd"/>
-      <w:r>
-        <w:rPr>
-          <w:rFonts w:ascii="Arial" w:hAnsi="Arial" w:cs="Arial"/>
-        </w:rPr>
-        <w:t xml:space="preserve">: Uma imagem estática é incorporada a um relatório a partir de um local </w:t>
-      </w:r>
-      <w:proofErr w:type="spellStart"/>
-      <w:r>
-        <w:rPr>
-          <w:rFonts w:ascii="Arial" w:hAnsi="Arial" w:cs="Arial"/>
-        </w:rPr>
-        <w:t>acEllipse</w:t>
-      </w:r>
-      <w:proofErr w:type="spellEnd"/>
-      <w:r>
-        <w:rPr>
-          <w:rFonts w:ascii="Arial" w:hAnsi="Arial" w:cs="Arial"/>
-        </w:rPr>
-        <w:t xml:space="preserve">: Um elemento gráfico vetorial sem </w:t>
-      </w:r>
-      <w:proofErr w:type="spellStart"/>
-      <w:r>
-        <w:rPr>
-          <w:rFonts w:ascii="Arial" w:hAnsi="Arial" w:cs="Arial"/>
-        </w:rPr>
-        <w:t>ângulosessível</w:t>
-      </w:r>
-      <w:proofErr w:type="spellEnd"/>
-      <w:r>
-        <w:rPr>
-          <w:rFonts w:ascii="Arial" w:hAnsi="Arial" w:cs="Arial"/>
-        </w:rPr>
-        <w:t>.</w:t>
-      </w:r>
-    </w:p>
-    <w:p>
-      <w:pPr>
-        <w:pStyle w:val="ListParagraph"/>
-        <w:numPr>
-          <w:ilvl w:val="0"/>
-          <w:numId w:val="21"/>
-        </w:numPr>
-        <w:spacing w:before="120" w:after="120" w:line="360" w:lineRule="auto"/>
-        <w:jc w:val="both"/>
-        <w:rPr>
-          <w:rFonts w:ascii="Arial" w:hAnsi="Arial" w:cs="Arial"/>
-        </w:rPr>
-      </w:pPr>
-      <w:proofErr w:type="spellStart"/>
-      <w:r>
-        <w:rPr>
-          <w:rFonts w:ascii="Arial" w:hAnsi="Arial" w:cs="Arial"/>
-        </w:rPr>
-        <w:t>Ellipse</w:t>
-      </w:r>
-      <w:proofErr w:type="spellEnd"/>
-      <w:r>
-        <w:rPr>
-          <w:rFonts w:ascii="Arial" w:hAnsi="Arial" w:cs="Arial"/>
-        </w:rPr>
-        <w:t>: Um elemento gráfico vetorial sem ângulos</w:t>
-      </w:r>
-    </w:p>
-    <w:p>
-      <w:pPr>
-        <w:pStyle w:val="ListParagraph"/>
-        <w:numPr>
-          <w:ilvl w:val="0"/>
-          <w:numId w:val="21"/>
-        </w:numPr>
-        <w:spacing w:before="120" w:after="120" w:line="360" w:lineRule="auto"/>
-        <w:jc w:val="both"/>
-        <w:rPr>
-          <w:rFonts w:ascii="Arial" w:hAnsi="Arial" w:cs="Arial"/>
-        </w:rPr>
-      </w:pPr>
-      <w:proofErr w:type="spellStart"/>
-      <w:r>
-        <w:rPr>
-          <w:rFonts w:ascii="Arial" w:hAnsi="Arial" w:cs="Arial"/>
-        </w:rPr>
-        <w:t>Rectangle</w:t>
-      </w:r>
-      <w:proofErr w:type="spellEnd"/>
-      <w:r>
-        <w:rPr>
-          <w:rFonts w:ascii="Arial" w:hAnsi="Arial" w:cs="Arial"/>
-        </w:rPr>
-        <w:t>: Um elemento gráfico vetorial na forma de um retângulo.</w:t>
-      </w:r>
-    </w:p>
-    <w:p>
-      <w:pPr>
-        <w:pStyle w:val="ListParagraph"/>
-        <w:numPr>
-          <w:ilvl w:val="0"/>
-          <w:numId w:val="21"/>
-        </w:numPr>
-        <w:spacing w:before="120" w:after="120" w:line="360" w:lineRule="auto"/>
-        <w:jc w:val="both"/>
-        <w:rPr>
-          <w:rFonts w:ascii="Arial" w:hAnsi="Arial" w:cs="Arial"/>
-        </w:rPr>
-      </w:pPr>
-      <w:r>
-        <w:rPr>
-          <w:rFonts w:ascii="Arial" w:hAnsi="Arial" w:cs="Arial"/>
-        </w:rPr>
-        <w:t xml:space="preserve">Horizontal </w:t>
-      </w:r>
-      <w:proofErr w:type="spellStart"/>
-      <w:r>
-        <w:rPr>
-          <w:rFonts w:ascii="Arial" w:hAnsi="Arial" w:cs="Arial"/>
-        </w:rPr>
-        <w:t>line</w:t>
-      </w:r>
-      <w:proofErr w:type="spellEnd"/>
-      <w:r>
-        <w:rPr>
-          <w:rFonts w:ascii="Arial" w:hAnsi="Arial" w:cs="Arial"/>
-        </w:rPr>
-        <w:t>: Um segmento de linha gráfica vetorial, desenhado horizontalmente.</w:t>
-      </w:r>
-    </w:p>
-    <w:p>
-      <w:pPr>
-        <w:pStyle w:val="ListParagraph"/>
-        <w:numPr>
-          <w:ilvl w:val="0"/>
-          <w:numId w:val="21"/>
-        </w:numPr>
-        <w:spacing w:before="120" w:after="120" w:line="360" w:lineRule="auto"/>
-        <w:jc w:val="both"/>
-        <w:rPr>
-          <w:rFonts w:ascii="Arial" w:hAnsi="Arial" w:cs="Arial"/>
-        </w:rPr>
-      </w:pPr>
-      <w:r>
-        <w:rPr>
-          <w:rFonts w:ascii="Arial" w:hAnsi="Arial" w:cs="Arial"/>
-        </w:rPr>
-        <w:t xml:space="preserve">Vertical </w:t>
-      </w:r>
-      <w:proofErr w:type="spellStart"/>
-      <w:r>
-        <w:rPr>
-          <w:rFonts w:ascii="Arial" w:hAnsi="Arial" w:cs="Arial"/>
-        </w:rPr>
-        <w:t>line</w:t>
-      </w:r>
-      <w:proofErr w:type="spellEnd"/>
-      <w:r>
-        <w:rPr>
-          <w:rFonts w:ascii="Arial" w:hAnsi="Arial" w:cs="Arial"/>
-        </w:rPr>
-        <w:t>: Um segmento de linha gráfica vetorial, desenhado verticalmente.</w:t>
-      </w:r>
-    </w:p>
-    <w:p>
-      <w:pPr>
-        <w:pStyle w:val="ListParagraph"/>
-        <w:numPr>
-          <w:ilvl w:val="0"/>
-          <w:numId w:val="21"/>
-        </w:numPr>
-        <w:spacing w:before="120" w:after="120" w:line="360" w:lineRule="auto"/>
-        <w:jc w:val="both"/>
-        <w:rPr>
-          <w:rFonts w:ascii="Arial" w:hAnsi="Arial" w:cs="Arial"/>
-        </w:rPr>
-      </w:pPr>
-      <w:proofErr w:type="spellStart"/>
-      <w:r>
-        <w:rPr>
-          <w:rFonts w:ascii="Arial" w:hAnsi="Arial" w:cs="Arial"/>
-        </w:rPr>
-        <w:t>Survey</w:t>
-      </w:r>
-      <w:proofErr w:type="spellEnd"/>
-      <w:r>
-        <w:rPr>
-          <w:rFonts w:ascii="Arial" w:hAnsi="Arial" w:cs="Arial"/>
-        </w:rPr>
-        <w:t xml:space="preserve"> </w:t>
-      </w:r>
-      <w:proofErr w:type="spellStart"/>
-      <w:r>
-        <w:rPr>
-          <w:rFonts w:ascii="Arial" w:hAnsi="Arial" w:cs="Arial"/>
-        </w:rPr>
-        <w:t>scale</w:t>
-      </w:r>
-      <w:proofErr w:type="spellEnd"/>
-      <w:r>
-        <w:rPr>
-          <w:rFonts w:ascii="Arial" w:hAnsi="Arial" w:cs="Arial"/>
-        </w:rPr>
-        <w:t>: Um elemento gráfico de escala deslizante simples.</w:t>
-      </w:r>
-    </w:p>
-    <w:p>
-      <w:pPr>
-        <w:pStyle w:val="ListParagraph"/>
-        <w:numPr>
-          <w:ilvl w:val="0"/>
-          <w:numId w:val="21"/>
-        </w:numPr>
-        <w:spacing w:before="120" w:after="120" w:line="360" w:lineRule="auto"/>
-        <w:jc w:val="both"/>
-        <w:rPr>
-          <w:rFonts w:ascii="Arial" w:hAnsi="Arial" w:cs="Arial"/>
-        </w:rPr>
-      </w:pPr>
-      <w:r>
-        <w:rPr>
-          <w:rFonts w:ascii="Arial" w:hAnsi="Arial" w:cs="Arial"/>
-        </w:rPr>
-        <w:t>Chart: Um gráfico que mostra os resultados da consulta graficamente.</w:t>
-      </w:r>
-    </w:p>
-    <w:p>
-      <w:pPr>
-        <w:pStyle w:val="ListParagraph"/>
-        <w:numPr>
-          <w:ilvl w:val="0"/>
-          <w:numId w:val="21"/>
-        </w:numPr>
-        <w:spacing w:before="120" w:after="120" w:line="360" w:lineRule="auto"/>
-        <w:jc w:val="both"/>
-        <w:rPr>
-          <w:rFonts w:ascii="Arial" w:hAnsi="Arial" w:cs="Arial"/>
-        </w:rPr>
-      </w:pPr>
-      <w:proofErr w:type="spellStart"/>
-      <w:r>
-        <w:rPr>
-          <w:rFonts w:ascii="Arial" w:hAnsi="Arial" w:cs="Arial"/>
-        </w:rPr>
-        <w:t>Simple</w:t>
-      </w:r>
-      <w:proofErr w:type="spellEnd"/>
-      <w:r>
-        <w:rPr>
-          <w:rFonts w:ascii="Arial" w:hAnsi="Arial" w:cs="Arial"/>
-        </w:rPr>
-        <w:t xml:space="preserve"> </w:t>
-      </w:r>
-      <w:proofErr w:type="spellStart"/>
-      <w:r>
-        <w:rPr>
-          <w:rFonts w:ascii="Arial" w:hAnsi="Arial" w:cs="Arial"/>
-        </w:rPr>
-        <w:t>barcodes</w:t>
-      </w:r>
-      <w:proofErr w:type="spellEnd"/>
-      <w:r>
-        <w:rPr>
-          <w:rFonts w:ascii="Arial" w:hAnsi="Arial" w:cs="Arial"/>
-        </w:rPr>
-        <w:t>: Um elemento gráfico de código de barras.</w:t>
-      </w:r>
-    </w:p>
-    <w:p>
-      <w:pPr>
-        <w:pStyle w:val="ListParagraph"/>
-        <w:numPr>
-          <w:ilvl w:val="0"/>
-          <w:numId w:val="21"/>
-        </w:numPr>
-        <w:spacing w:before="120" w:after="120" w:line="360" w:lineRule="auto"/>
-        <w:jc w:val="both"/>
-        <w:rPr>
-          <w:rFonts w:ascii="Arial" w:hAnsi="Arial" w:cs="Arial"/>
-        </w:rPr>
-      </w:pPr>
-      <w:r>
-        <w:rPr>
-          <w:rFonts w:ascii="Arial" w:hAnsi="Arial" w:cs="Arial"/>
-        </w:rPr>
-        <w:t xml:space="preserve">Bar </w:t>
-      </w:r>
-      <w:proofErr w:type="spellStart"/>
-      <w:r>
-        <w:rPr>
-          <w:rFonts w:ascii="Arial" w:hAnsi="Arial" w:cs="Arial"/>
-        </w:rPr>
-        <w:t>sparkline</w:t>
-      </w:r>
-      <w:proofErr w:type="spellEnd"/>
-      <w:r>
-        <w:rPr>
-          <w:rFonts w:ascii="Arial" w:hAnsi="Arial" w:cs="Arial"/>
-        </w:rPr>
-        <w:t xml:space="preserve">: Um elemento gráfico de </w:t>
-      </w:r>
-      <w:proofErr w:type="spellStart"/>
-      <w:r>
-        <w:rPr>
-          <w:rFonts w:ascii="Arial" w:hAnsi="Arial" w:cs="Arial"/>
-        </w:rPr>
-        <w:t>minigráfico</w:t>
-      </w:r>
-      <w:proofErr w:type="spellEnd"/>
-      <w:r>
-        <w:rPr>
-          <w:rFonts w:ascii="Arial" w:hAnsi="Arial" w:cs="Arial"/>
-        </w:rPr>
-        <w:t xml:space="preserve"> de barras.</w:t>
-      </w:r>
-    </w:p>
-    <w:p>
-      <w:pPr>
-        <w:pStyle w:val="ListParagraph"/>
-        <w:numPr>
-          <w:ilvl w:val="0"/>
-          <w:numId w:val="21"/>
-        </w:numPr>
-        <w:spacing w:before="120" w:after="120" w:line="360" w:lineRule="auto"/>
-        <w:jc w:val="both"/>
-        <w:rPr>
-          <w:rFonts w:ascii="Arial" w:hAnsi="Arial" w:cs="Arial"/>
-        </w:rPr>
-      </w:pPr>
-      <w:proofErr w:type="spellStart"/>
-      <w:r>
-        <w:rPr>
-          <w:rFonts w:ascii="Arial" w:hAnsi="Arial" w:cs="Arial"/>
-        </w:rPr>
-        <w:t>Line</w:t>
-      </w:r>
-      <w:proofErr w:type="spellEnd"/>
-      <w:r>
-        <w:rPr>
-          <w:rFonts w:ascii="Arial" w:hAnsi="Arial" w:cs="Arial"/>
-        </w:rPr>
-        <w:t xml:space="preserve"> </w:t>
-      </w:r>
-      <w:proofErr w:type="spellStart"/>
-      <w:r>
-        <w:rPr>
-          <w:rFonts w:ascii="Arial" w:hAnsi="Arial" w:cs="Arial"/>
-        </w:rPr>
-        <w:t>sparkline</w:t>
-      </w:r>
-      <w:proofErr w:type="spellEnd"/>
-      <w:r>
-        <w:rPr>
-          <w:rFonts w:ascii="Arial" w:hAnsi="Arial" w:cs="Arial"/>
-        </w:rPr>
-        <w:t xml:space="preserve">: Um elemento gráfico de </w:t>
-      </w:r>
-      <w:proofErr w:type="spellStart"/>
-      <w:r>
-        <w:rPr>
-          <w:rFonts w:ascii="Arial" w:hAnsi="Arial" w:cs="Arial"/>
-        </w:rPr>
-        <w:t>minigráfico</w:t>
-      </w:r>
-      <w:proofErr w:type="spellEnd"/>
-      <w:r>
-        <w:rPr>
-          <w:rFonts w:ascii="Arial" w:hAnsi="Arial" w:cs="Arial"/>
-        </w:rPr>
-        <w:t xml:space="preserve"> de linha.</w:t>
-      </w:r>
-    </w:p>
-    <w:p>
-      <w:pPr>
-        <w:pStyle w:val="ListParagraph"/>
-        <w:numPr>
-          <w:ilvl w:val="0"/>
-          <w:numId w:val="21"/>
-        </w:numPr>
-        <w:spacing w:before="120" w:after="120" w:line="360" w:lineRule="auto"/>
-        <w:jc w:val="both"/>
-        <w:rPr>
-          <w:rFonts w:ascii="Arial" w:hAnsi="Arial" w:cs="Arial"/>
-        </w:rPr>
-      </w:pPr>
-      <w:r>
-        <w:rPr>
-          <w:rFonts w:ascii="Arial" w:hAnsi="Arial" w:cs="Arial"/>
-        </w:rPr>
-        <w:t xml:space="preserve">Pie </w:t>
-      </w:r>
-      <w:proofErr w:type="spellStart"/>
-      <w:r>
-        <w:rPr>
-          <w:rFonts w:ascii="Arial" w:hAnsi="Arial" w:cs="Arial"/>
-        </w:rPr>
-        <w:t>sparkline</w:t>
-      </w:r>
-      <w:proofErr w:type="spellEnd"/>
-      <w:r>
-        <w:rPr>
-          <w:rFonts w:ascii="Arial" w:hAnsi="Arial" w:cs="Arial"/>
-        </w:rPr>
-        <w:t xml:space="preserve">: Um elemento gráfico de </w:t>
-      </w:r>
-      <w:proofErr w:type="spellStart"/>
-      <w:r>
-        <w:rPr>
-          <w:rFonts w:ascii="Arial" w:hAnsi="Arial" w:cs="Arial"/>
-        </w:rPr>
-        <w:t>minigráfico</w:t>
-      </w:r>
-      <w:proofErr w:type="spellEnd"/>
-      <w:r>
-        <w:rPr>
-          <w:rFonts w:ascii="Arial" w:hAnsi="Arial" w:cs="Arial"/>
-        </w:rPr>
-        <w:t xml:space="preserve"> de pizza.</w:t>
-      </w:r>
-    </w:p>
-    <w:p>
-      <w:pPr>
-        <w:pStyle w:val="ListParagraph"/>
-        <w:numPr>
-          <w:ilvl w:val="0"/>
-          <w:numId w:val="21"/>
-        </w:numPr>
-        <w:spacing w:before="120" w:after="120" w:line="360" w:lineRule="auto"/>
-        <w:jc w:val="both"/>
-        <w:rPr>
-          <w:rFonts w:ascii="Arial" w:hAnsi="Arial" w:cs="Arial"/>
-        </w:rPr>
-      </w:pPr>
-      <w:r>
-        <w:rPr>
-          <w:rFonts w:ascii="Arial" w:hAnsi="Arial" w:cs="Arial"/>
-        </w:rPr>
-        <w:t>Band: Um método de agrupamento de elementos.</w:t>
-      </w:r>
-    </w:p>
-    <w:p>
-      <w:pPr>
-        <w:pStyle w:val="ListParagraph"/>
-        <w:numPr>
-          <w:ilvl w:val="0"/>
-          <w:numId w:val="21"/>
-        </w:numPr>
-        <w:spacing w:before="120" w:after="120" w:line="360" w:lineRule="auto"/>
-        <w:jc w:val="both"/>
-        <w:rPr>
-          <w:rFonts w:ascii="Arial" w:hAnsi="Arial" w:cs="Arial"/>
-        </w:rPr>
-      </w:pPr>
-      <w:r>
-        <w:rPr>
-          <w:rFonts w:ascii="Arial" w:hAnsi="Arial" w:cs="Arial"/>
-        </w:rPr>
-        <w:t xml:space="preserve">Sub </w:t>
-      </w:r>
-      <w:proofErr w:type="spellStart"/>
-      <w:r>
-        <w:rPr>
-          <w:rFonts w:ascii="Arial" w:hAnsi="Arial" w:cs="Arial"/>
-        </w:rPr>
-        <w:t>report:Um</w:t>
-      </w:r>
-      <w:proofErr w:type="spellEnd"/>
-      <w:r>
-        <w:rPr>
-          <w:rFonts w:ascii="Arial" w:hAnsi="Arial" w:cs="Arial"/>
-        </w:rPr>
-        <w:t xml:space="preserve"> elemento que faz referência a outro relatório.</w:t>
-      </w:r>
-    </w:p>
-    <w:p>
-      <w:pPr>
-        <w:pStyle w:val="ListParagraph"/>
-        <w:spacing w:before="120" w:after="120" w:line="360" w:lineRule="auto"/>
-        <w:jc w:val="both"/>
-        <w:rPr>
-          <w:rFonts w:ascii="Arial" w:hAnsi="Arial" w:cs="Arial"/>
-        </w:rPr>
-      </w:pPr>
-    </w:p>
-    <w:p>
-      <w:pPr>
-        <w:pStyle w:val="ListParagraph"/>
-        <w:spacing w:before="120" w:after="120" w:line="360" w:lineRule="auto"/>
-        <w:ind w:left="0"/>
-        <w:jc w:val="both"/>
-        <w:rPr>
-          <w:rFonts w:ascii="Arial" w:hAnsi="Arial" w:cs="Arial"/>
-          <w:b/>
-          <w:bCs/>
-        </w:rPr>
-      </w:pPr>
-      <w:r>
-        <w:rPr>
-          <w:rFonts w:ascii="Arial" w:hAnsi="Arial" w:cs="Arial"/>
-          <w:b/>
-          <w:bCs/>
-        </w:rPr>
         <w:t>Exemplos de casos de uso</w:t>
       </w:r>
     </w:p>
@@ -3638,7 +4111,6 @@
           <w:szCs w:val="22"/>
           <w:bdr w:val="none" w:sz="0" w:space="0" w:color="auto" w:frame="1"/>
         </w:rPr>
-        <w:lastRenderedPageBreak/>
         <w:drawing>
           <wp:inline distT="0" distB="0" distL="0" distR="0" wp14:anchorId="7231209D" wp14:editId="7715AD9A">
             <wp:extent cx="5730240" cy="3086100"/>
@@ -3794,6 +4266,34 @@
     <w:p>
       <w:pPr>
         <w:pStyle w:val="ListParagraph"/>
+        <w:spacing w:before="120" w:after="120" w:line="360" w:lineRule="auto"/>
+        <w:jc w:val="both"/>
+        <w:rPr>
+          <w:rFonts w:ascii="Arial" w:hAnsi="Arial" w:cs="Arial"/>
+        </w:rPr>
+      </w:pPr>
+    </w:p>
+    <w:p>
+      <w:pPr>
+        <w:spacing w:before="120" w:after="120" w:line="360" w:lineRule="auto"/>
+        <w:jc w:val="both"/>
+        <w:rPr>
+          <w:rFonts w:ascii="Arial" w:hAnsi="Arial" w:cs="Arial"/>
+        </w:rPr>
+      </w:pPr>
+    </w:p>
+    <w:p>
+      <w:pPr>
+        <w:spacing w:before="120" w:after="120" w:line="360" w:lineRule="auto"/>
+        <w:jc w:val="both"/>
+        <w:rPr>
+          <w:rFonts w:ascii="Arial" w:hAnsi="Arial" w:cs="Arial"/>
+        </w:rPr>
+      </w:pPr>
+    </w:p>
+    <w:p>
+      <w:pPr>
+        <w:pStyle w:val="ListParagraph"/>
         <w:numPr>
           <w:ilvl w:val="0"/>
           <w:numId w:val="22"/>
@@ -3810,6 +4310,7 @@
           <w:b/>
           <w:bCs/>
         </w:rPr>
+        <w:lastRenderedPageBreak/>
         <w:t>Status de pedido</w:t>
       </w:r>
     </w:p>
@@ -3832,7 +4333,6 @@
           <w:szCs w:val="22"/>
           <w:bdr w:val="none" w:sz="0" w:space="0" w:color="auto" w:frame="1"/>
         </w:rPr>
-        <w:lastRenderedPageBreak/>
         <w:drawing>
           <wp:inline distT="0" distB="0" distL="0" distR="0" wp14:anchorId="7AD4DB51" wp14:editId="418E21A6">
             <wp:extent cx="5730240" cy="3086100"/>
@@ -3905,13 +4405,17 @@
         <w:jc w:val="both"/>
         <w:rPr>
           <w:rFonts w:ascii="Arial" w:hAnsi="Arial" w:cs="Arial"/>
-        </w:rPr>
-      </w:pPr>
-      <w:r>
-        <w:rPr>
-          <w:rFonts w:ascii="Arial" w:hAnsi="Arial" w:cs="Arial"/>
-        </w:rPr>
-        <w:t>Verificar com Jean</w:t>
+          <w:b/>
+          <w:bCs/>
+        </w:rPr>
+      </w:pPr>
+      <w:r>
+        <w:rPr>
+          <w:rFonts w:ascii="Arial" w:hAnsi="Arial" w:cs="Arial"/>
+          <w:b/>
+          <w:bCs/>
+        </w:rPr>
+        <w:t>Relatório de melhores clientes</w:t>
       </w:r>
     </w:p>
     <w:p>
@@ -4019,17 +4523,36 @@
         <w:spacing w:before="120" w:after="120" w:line="360" w:lineRule="auto"/>
         <w:jc w:val="both"/>
         <w:rPr>
-          <w:rFonts w:ascii="Arial" w:hAnsi="Arial" w:cs="Arial"/>
-          <w:b/>
-          <w:bCs/>
-        </w:rPr>
-      </w:pPr>
-      <w:r>
-        <w:rPr>
-          <w:rFonts w:ascii="Arial" w:hAnsi="Arial" w:cs="Arial"/>
-          <w:b/>
-          <w:bCs/>
-        </w:rPr>
+          <w:lang w:val="en-US"/>
+        </w:rPr>
+      </w:pPr>
+    </w:p>
+    <w:p>
+      <w:pPr>
+        <w:spacing w:before="120" w:after="120" w:line="360" w:lineRule="auto"/>
+        <w:jc w:val="both"/>
+        <w:rPr>
+          <w:lang w:val="en-US"/>
+        </w:rPr>
+      </w:pPr>
+    </w:p>
+    <w:p>
+      <w:pPr>
+        <w:spacing w:before="120" w:after="120" w:line="360" w:lineRule="auto"/>
+        <w:jc w:val="both"/>
+        <w:rPr>
+          <w:rFonts w:ascii="Arial" w:hAnsi="Arial" w:cs="Arial"/>
+          <w:b/>
+          <w:bCs/>
+        </w:rPr>
+      </w:pPr>
+      <w:r>
+        <w:rPr>
+          <w:rFonts w:ascii="Arial" w:hAnsi="Arial" w:cs="Arial"/>
+          <w:b/>
+          <w:bCs/>
+        </w:rPr>
+        <w:lastRenderedPageBreak/>
         <w:t>3</w:t>
       </w:r>
       <w:r>
@@ -4060,14 +4583,21 @@
         <w:rPr>
           <w:rFonts w:ascii="Arial" w:hAnsi="Arial" w:cs="Arial"/>
         </w:rPr>
-        <w:t xml:space="preserve">O Pentaho Report Design se destaca como uma ferramenta poderosa e versátil para a criação de relatórios no contexto de Business Intelligence. Com uma interface </w:t>
-      </w:r>
-      <w:r>
-        <w:rPr>
-          <w:rFonts w:ascii="Arial" w:hAnsi="Arial" w:cs="Arial"/>
-        </w:rPr>
-        <w:lastRenderedPageBreak/>
-        <w:t>amigável e capacidades avançadas de formatação e integração de dados, ele permite a construção de relatórios complexos que atendem a diversas necessidades empresariais. A arquitetura de projetos de DW/DL com Pentaho demonstra sua eficiência na organização e apresentação de dados, facilitando a tomada de decisões informadas. Além disso, os diversos tipos de visualizações disponíveis, como tabelas, gráficos e elementos dinâmicos, enriquecem os relatórios, tornando-os mais informativos e interativos. Sendo assim o Pentaho Report Design é uma ferramenta fundamental para empresas que buscam otimizar suas estratégias de análise de dados e visualização de informações através de software livre.</w:t>
+        <w:t xml:space="preserve">O Pentaho Report Design se destaca como uma ferramenta poderosa e versátil para a criação de relatórios no contexto de Business </w:t>
+      </w:r>
+      <w:proofErr w:type="spellStart"/>
+      <w:r>
+        <w:rPr>
+          <w:rFonts w:ascii="Arial" w:hAnsi="Arial" w:cs="Arial"/>
+        </w:rPr>
+        <w:t>Intelligence</w:t>
+      </w:r>
+      <w:proofErr w:type="spellEnd"/>
+      <w:r>
+        <w:rPr>
+          <w:rFonts w:ascii="Arial" w:hAnsi="Arial" w:cs="Arial"/>
+        </w:rPr>
+        <w:t>. Com uma interface amigável e capacidades avançadas de formatação e integração de dados, ele permite a construção de relatórios complexos que atendem a diversas necessidades empresariais. A arquitetura de projetos de DW/DL com Pentaho demonstra sua eficiência na organização e apresentação de dados, facilitando a tomada de decisões informadas. Além disso, os diversos tipos de visualizações disponíveis, como tabelas, gráficos e elementos dinâmicos, enriquecem os relatórios, tornando-os mais informativos e interativos. Sendo assim o Pentaho Report Design é uma ferramenta fundamental para empresas que buscam otimizar suas estratégias de análise de dados e visualização de informações através de software livre.</w:t>
       </w:r>
       <w:r>
         <w:rPr>
@@ -6772,6 +7302,95 @@
       <w:rPr>
         <w:rFonts w:ascii="Wingdings" w:hAnsi="Wingdings" w:hint="default"/>
       </w:rPr>
+    </w:lvl>
+  </w:abstractNum>
+  <w:abstractNum w:abstractNumId="22" w15:restartNumberingAfterBreak="0">
+    <w:nsid w:val="7F7F110C"/>
+    <w:multiLevelType w:val="hybridMultilevel"/>
+    <w:tmpl w:val="F1DC4132"/>
+    <w:lvl w:ilvl="0" w:tplc="0416000F">
+      <w:start w:val="1"/>
+      <w:numFmt w:val="decimal"/>
+      <w:lvlText w:val="%1."/>
+      <w:lvlJc w:val="left"/>
+      <w:pPr>
+        <w:ind w:left="720" w:hanging="360"/>
+      </w:pPr>
+      <w:rPr>
+        <w:rFonts w:hint="default"/>
+      </w:rPr>
+    </w:lvl>
+    <w:lvl w:ilvl="1" w:tplc="04160019" w:tentative="1">
+      <w:start w:val="1"/>
+      <w:numFmt w:val="lowerLetter"/>
+      <w:lvlText w:val="%2."/>
+      <w:lvlJc w:val="left"/>
+      <w:pPr>
+        <w:ind w:left="1440" w:hanging="360"/>
+      </w:pPr>
+    </w:lvl>
+    <w:lvl w:ilvl="2" w:tplc="0416001B" w:tentative="1">
+      <w:start w:val="1"/>
+      <w:numFmt w:val="lowerRoman"/>
+      <w:lvlText w:val="%3."/>
+      <w:lvlJc w:val="right"/>
+      <w:pPr>
+        <w:ind w:left="2160" w:hanging="180"/>
+      </w:pPr>
+    </w:lvl>
+    <w:lvl w:ilvl="3" w:tplc="0416000F" w:tentative="1">
+      <w:start w:val="1"/>
+      <w:numFmt w:val="decimal"/>
+      <w:lvlText w:val="%4."/>
+      <w:lvlJc w:val="left"/>
+      <w:pPr>
+        <w:ind w:left="2880" w:hanging="360"/>
+      </w:pPr>
+    </w:lvl>
+    <w:lvl w:ilvl="4" w:tplc="04160019" w:tentative="1">
+      <w:start w:val="1"/>
+      <w:numFmt w:val="lowerLetter"/>
+      <w:lvlText w:val="%5."/>
+      <w:lvlJc w:val="left"/>
+      <w:pPr>
+        <w:ind w:left="3600" w:hanging="360"/>
+      </w:pPr>
+    </w:lvl>
+    <w:lvl w:ilvl="5" w:tplc="0416001B" w:tentative="1">
+      <w:start w:val="1"/>
+      <w:numFmt w:val="lowerRoman"/>
+      <w:lvlText w:val="%6."/>
+      <w:lvlJc w:val="right"/>
+      <w:pPr>
+        <w:ind w:left="4320" w:hanging="180"/>
+      </w:pPr>
+    </w:lvl>
+    <w:lvl w:ilvl="6" w:tplc="0416000F" w:tentative="1">
+      <w:start w:val="1"/>
+      <w:numFmt w:val="decimal"/>
+      <w:lvlText w:val="%7."/>
+      <w:lvlJc w:val="left"/>
+      <w:pPr>
+        <w:ind w:left="5040" w:hanging="360"/>
+      </w:pPr>
+    </w:lvl>
+    <w:lvl w:ilvl="7" w:tplc="04160019" w:tentative="1">
+      <w:start w:val="1"/>
+      <w:numFmt w:val="lowerLetter"/>
+      <w:lvlText w:val="%8."/>
+      <w:lvlJc w:val="left"/>
+      <w:pPr>
+        <w:ind w:left="5760" w:hanging="360"/>
+      </w:pPr>
+    </w:lvl>
+    <w:lvl w:ilvl="8" w:tplc="0416001B" w:tentative="1">
+      <w:start w:val="1"/>
+      <w:numFmt w:val="lowerRoman"/>
+      <w:lvlText w:val="%9."/>
+      <w:lvlJc w:val="right"/>
+      <w:pPr>
+        <w:ind w:left="6480" w:hanging="180"/>
+      </w:pPr>
     </w:lvl>
   </w:abstractNum>
   <w:num w:numId="1" w16cid:durableId="388194590">
@@ -6839,6 +7458,9 @@
   </w:num>
   <w:num w:numId="22" w16cid:durableId="983268040">
     <w:abstractNumId w:val="2"/>
+  </w:num>
+  <w:num w:numId="23" w16cid:durableId="340547932">
+    <w:abstractNumId w:val="22"/>
   </w:num>
 </w:numbering>
 </file>

</xml_diff>